<commit_message>
updated doc folder + files
</commit_message>
<xml_diff>
--- a/documentation/required documents/Documentation/Webasierter Datenkbankmanager - Dokumentation - Merged.docx
+++ b/documentation/required documents/Documentation/Webasierter Datenkbankmanager - Dokumentation - Merged.docx
@@ -8,115 +8,9 @@
           <w:noProof/>
         </w:rPr>
         <mc:AlternateContent>
-          <mc:Choice Requires="wps">
-            <w:drawing>
-              <wp:anchor distT="0" distB="0" distL="114300" distR="114300" simplePos="0" relativeHeight="251664384" behindDoc="0" locked="0" layoutInCell="1" allowOverlap="1" wp14:anchorId="58844AC6" wp14:editId="65F489F0">
-                <wp:simplePos x="0" y="0"/>
-                <wp:positionH relativeFrom="margin">
-                  <wp:align>left</wp:align>
-                </wp:positionH>
-                <wp:positionV relativeFrom="paragraph">
-                  <wp:posOffset>8740189</wp:posOffset>
-                </wp:positionV>
-                <wp:extent cx="5612886" cy="491301"/>
-                <wp:effectExtent l="0" t="0" r="0" b="4445"/>
-                <wp:wrapNone/>
-                <wp:docPr id="9" name="Textfeld 9"/>
-                <wp:cNvGraphicFramePr/>
-                <a:graphic xmlns:a="http://schemas.openxmlformats.org/drawingml/2006/main">
-                  <a:graphicData uri="http://schemas.microsoft.com/office/word/2010/wordprocessingShape">
-                    <wps:wsp>
-                      <wps:cNvSpPr txBox="1"/>
-                      <wps:spPr>
-                        <a:xfrm>
-                          <a:off x="0" y="0"/>
-                          <a:ext cx="5612886" cy="491301"/>
-                        </a:xfrm>
-                        <a:prstGeom prst="rect">
-                          <a:avLst/>
-                        </a:prstGeom>
-                        <a:noFill/>
-                        <a:ln w="6350">
-                          <a:noFill/>
-                        </a:ln>
-                      </wps:spPr>
-                      <wps:txbx>
-                        <w:txbxContent>
-                          <w:p>
-                            <w:pPr>
-                              <w:jc w:val="center"/>
-                              <w:rPr>
-                                <w:rFonts w:ascii="Fira Code SemiBold" w:hAnsi="Fira Code SemiBold" w:cs="Fira Code SemiBold"/>
-                                <w:sz w:val="44"/>
-                                <w:szCs w:val="44"/>
-                              </w:rPr>
-                            </w:pPr>
-                            <w:r>
-                              <w:rPr>
-                                <w:rFonts w:ascii="Fira Code SemiBold" w:hAnsi="Fira Code SemiBold" w:cs="Fira Code SemiBold"/>
-                                <w:sz w:val="44"/>
-                                <w:szCs w:val="44"/>
-                              </w:rPr>
-                              <w:t>Juli - 2022</w:t>
-                            </w:r>
-                          </w:p>
-                        </w:txbxContent>
-                      </wps:txbx>
-                      <wps:bodyPr rot="0" spcFirstLastPara="0" vertOverflow="overflow" horzOverflow="overflow" vert="horz" wrap="square" lIns="91440" tIns="45720" rIns="91440" bIns="45720" numCol="1" spcCol="0" rtlCol="0" fromWordArt="0" anchor="t" anchorCtr="0" forceAA="0" compatLnSpc="1">
-                        <a:prstTxWarp prst="textNoShape">
-                          <a:avLst/>
-                        </a:prstTxWarp>
-                        <a:noAutofit/>
-                      </wps:bodyPr>
-                    </wps:wsp>
-                  </a:graphicData>
-                </a:graphic>
-              </wp:anchor>
-            </w:drawing>
-          </mc:Choice>
-          <mc:Fallback>
-            <w:pict>
-              <v:shapetype w14:anchorId="58844AC6" id="_x0000_t202" coordsize="21600,21600" o:spt="202" path="m,l,21600r21600,l21600,xe">
-                <v:stroke joinstyle="miter"/>
-                <v:path gradientshapeok="t" o:connecttype="rect"/>
-              </v:shapetype>
-              <v:shape id="Textfeld 9" o:spid="_x0000_s1026" type="#_x0000_t202" style="position:absolute;margin-left:0;margin-top:688.2pt;width:441.95pt;height:38.7pt;z-index:251664384;visibility:visible;mso-wrap-style:square;mso-wrap-distance-left:9pt;mso-wrap-distance-top:0;mso-wrap-distance-right:9pt;mso-wrap-distance-bottom:0;mso-position-horizontal:left;mso-position-horizontal-relative:margin;mso-position-vertical:absolute;mso-position-vertical-relative:text;v-text-anchor:top" o:gfxdata="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" filled="f" stroked="f" strokeweight=".5pt">
-                <v:textbox>
-                  <w:txbxContent>
-                    <w:p>
-                      <w:pPr>
-                        <w:jc w:val="center"/>
-                        <w:rPr>
-                          <w:rFonts w:ascii="Fira Code SemiBold" w:hAnsi="Fira Code SemiBold" w:cs="Fira Code SemiBold"/>
-                          <w:sz w:val="44"/>
-                          <w:szCs w:val="44"/>
-                        </w:rPr>
-                      </w:pPr>
-                      <w:r>
-                        <w:rPr>
-                          <w:rFonts w:ascii="Fira Code SemiBold" w:hAnsi="Fira Code SemiBold" w:cs="Fira Code SemiBold"/>
-                          <w:sz w:val="44"/>
-                          <w:szCs w:val="44"/>
-                        </w:rPr>
-                        <w:t>Juli - 2022</w:t>
-                      </w:r>
-                    </w:p>
-                  </w:txbxContent>
-                </v:textbox>
-                <w10:wrap anchorx="margin"/>
-              </v:shape>
-            </w:pict>
-          </mc:Fallback>
-        </mc:AlternateContent>
-      </w:r>
-      <w:r>
-        <w:rPr>
-          <w:noProof/>
-        </w:rPr>
-        <mc:AlternateContent>
           <mc:Choice Requires="wpg">
             <w:drawing>
-              <wp:anchor distT="0" distB="0" distL="114300" distR="114300" simplePos="0" relativeHeight="251662336" behindDoc="0" locked="0" layoutInCell="1" allowOverlap="1" wp14:anchorId="5E9B62E6" wp14:editId="715CB5B8">
+              <wp:anchor distT="0" distB="0" distL="114300" distR="114300" simplePos="0" relativeHeight="251662336" behindDoc="0" locked="0" layoutInCell="1" allowOverlap="1" wp14:anchorId="5E9B62E6" wp14:editId="47FDFFF3">
                 <wp:simplePos x="0" y="0"/>
                 <wp:positionH relativeFrom="margin">
                   <wp:align>center</wp:align>
@@ -146,8 +40,8 @@
                         <wps:cNvSpPr txBox="1"/>
                         <wps:spPr>
                           <a:xfrm>
-                            <a:off x="106907" y="3682621"/>
-                            <a:ext cx="5613124" cy="491319"/>
+                            <a:off x="106892" y="3682212"/>
+                            <a:ext cx="5613124" cy="889788"/>
                           </a:xfrm>
                           <a:prstGeom prst="rect">
                             <a:avLst/>
@@ -175,6 +69,24 @@
                                   <w:szCs w:val="44"/>
                                 </w:rPr>
                                 <w:t>WEBBASIERTER-DATENBANKMANAGER</w:t>
+                              </w:r>
+                            </w:p>
+                            <w:p>
+                              <w:pPr>
+                                <w:jc w:val="center"/>
+                                <w:rPr>
+                                  <w:rFonts w:ascii="Fira Code SemiBold" w:hAnsi="Fira Code SemiBold" w:cs="Fira Code SemiBold"/>
+                                  <w:sz w:val="24"/>
+                                  <w:szCs w:val="24"/>
+                                </w:rPr>
+                              </w:pPr>
+                              <w:r>
+                                <w:rPr>
+                                  <w:rFonts w:ascii="Fira Code SemiBold" w:hAnsi="Fira Code SemiBold" w:cs="Fira Code SemiBold"/>
+                                  <w:sz w:val="24"/>
+                                  <w:szCs w:val="24"/>
+                                </w:rPr>
+                                <w:t>https://github.com/miwied/web-based-database-manager</w:t>
                               </w:r>
                             </w:p>
                           </w:txbxContent>
@@ -520,8 +432,12 @@
           </mc:Choice>
           <mc:Fallback>
             <w:pict>
-              <v:group w14:anchorId="5E9B62E6" id="Gruppieren 7" o:spid="_x0000_s1027" style="position:absolute;margin-left:0;margin-top:37.85pt;width:455.75pt;height:637.4pt;z-index:251662336;mso-position-horizontal:center;mso-position-horizontal-relative:margin;mso-width-relative:margin;mso-height-relative:margin" coordsize="57882,80952" o:gfxdata="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">
-                <v:shape id="Textfeld 2" o:spid="_x0000_s1028" type="#_x0000_t202" style="position:absolute;left:1069;top:36826;width:56131;height:4913;visibility:visible;mso-wrap-style:square;v-text-anchor:top" o:gfxdata="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" filled="f" stroked="f" strokeweight=".5pt">
+              <v:group w14:anchorId="5E9B62E6" id="Gruppieren 7" o:spid="_x0000_s1026" style="position:absolute;margin-left:0;margin-top:37.85pt;width:455.75pt;height:637.4pt;z-index:251662336;mso-position-horizontal:center;mso-position-horizontal-relative:margin;mso-width-relative:margin;mso-height-relative:margin" coordsize="57882,80952" o:gfxdata="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">
+                <v:shapetype id="_x0000_t202" coordsize="21600,21600" o:spt="202" path="m,l,21600r21600,l21600,xe">
+                  <v:stroke joinstyle="miter"/>
+                  <v:path gradientshapeok="t" o:connecttype="rect"/>
+                </v:shapetype>
+                <v:shape id="Textfeld 2" o:spid="_x0000_s1027" type="#_x0000_t202" style="position:absolute;left:1068;top:36822;width:56132;height:8898;visibility:visible;mso-wrap-style:square;v-text-anchor:top" o:gfxdata="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" filled="f" stroked="f" strokeweight=".5pt">
                   <v:textbox>
                     <w:txbxContent>
                       <w:p>
@@ -540,6 +456,24 @@
                             <w:szCs w:val="44"/>
                           </w:rPr>
                           <w:t>WEBBASIERTER-DATENBANKMANAGER</w:t>
+                        </w:r>
+                      </w:p>
+                      <w:p>
+                        <w:pPr>
+                          <w:jc w:val="center"/>
+                          <w:rPr>
+                            <w:rFonts w:ascii="Fira Code SemiBold" w:hAnsi="Fira Code SemiBold" w:cs="Fira Code SemiBold"/>
+                            <w:sz w:val="24"/>
+                            <w:szCs w:val="24"/>
+                          </w:rPr>
+                        </w:pPr>
+                        <w:r>
+                          <w:rPr>
+                            <w:rFonts w:ascii="Fira Code SemiBold" w:hAnsi="Fira Code SemiBold" w:cs="Fira Code SemiBold"/>
+                            <w:sz w:val="24"/>
+                            <w:szCs w:val="24"/>
+                          </w:rPr>
+                          <w:t>https://github.com/miwied/web-based-database-manager</w:t>
                         </w:r>
                       </w:p>
                     </w:txbxContent>
@@ -564,11 +498,11 @@
                   <v:path o:extrusionok="f" gradientshapeok="t" o:connecttype="rect"/>
                   <o:lock v:ext="edit" aspectratio="t"/>
                 </v:shapetype>
-                <v:shape id="Grafik 5" o:spid="_x0000_s1029" type="#_x0000_t75" alt="Ein Bild, das Text enthält.&#10;&#10;Automatisch generierte Beschreibung" style="position:absolute;width:57607;height:32404;visibility:visible;mso-wrap-style:square" o:gfxdata="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">
+                <v:shape id="Grafik 5" o:spid="_x0000_s1028" type="#_x0000_t75" alt="Ein Bild, das Text enthält.&#10;&#10;Automatisch generierte Beschreibung" style="position:absolute;width:57607;height:32404;visibility:visible;mso-wrap-style:square" o:gfxdata="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">
                   <v:imagedata r:id="rId8" o:title="Ein Bild, das Text enthält"/>
                   <v:shadow on="t" color="#333" opacity="42598f" origin="-.5,-.5" offset="2.74397mm,2.74397mm"/>
                 </v:shape>
-                <v:shape id="Textfeld 6" o:spid="_x0000_s1030" type="#_x0000_t202" style="position:absolute;left:1751;top:49245;width:56131;height:31707;visibility:visible;mso-wrap-style:square;v-text-anchor:top" o:gfxdata="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" filled="f" stroked="f" strokeweight=".5pt">
+                <v:shape id="Textfeld 6" o:spid="_x0000_s1029" type="#_x0000_t202" style="position:absolute;left:1751;top:49245;width:56131;height:31707;visibility:visible;mso-wrap-style:square;v-text-anchor:top" o:gfxdata="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" filled="f" stroked="f" strokeweight=".5pt">
                   <v:textbox>
                     <w:txbxContent>
                       <w:p>
@@ -834,6 +768,108 @@
         </mc:AlternateContent>
       </w:r>
       <w:r>
+        <w:rPr>
+          <w:noProof/>
+        </w:rPr>
+        <mc:AlternateContent>
+          <mc:Choice Requires="wps">
+            <w:drawing>
+              <wp:anchor distT="0" distB="0" distL="114300" distR="114300" simplePos="0" relativeHeight="251664384" behindDoc="0" locked="0" layoutInCell="1" allowOverlap="1" wp14:anchorId="58844AC6" wp14:editId="5E566E68">
+                <wp:simplePos x="0" y="0"/>
+                <wp:positionH relativeFrom="margin">
+                  <wp:align>left</wp:align>
+                </wp:positionH>
+                <wp:positionV relativeFrom="paragraph">
+                  <wp:posOffset>8740189</wp:posOffset>
+                </wp:positionV>
+                <wp:extent cx="5612886" cy="491301"/>
+                <wp:effectExtent l="0" t="0" r="0" b="4445"/>
+                <wp:wrapNone/>
+                <wp:docPr id="9" name="Textfeld 9"/>
+                <wp:cNvGraphicFramePr/>
+                <a:graphic xmlns:a="http://schemas.openxmlformats.org/drawingml/2006/main">
+                  <a:graphicData uri="http://schemas.microsoft.com/office/word/2010/wordprocessingShape">
+                    <wps:wsp>
+                      <wps:cNvSpPr txBox="1"/>
+                      <wps:spPr>
+                        <a:xfrm>
+                          <a:off x="0" y="0"/>
+                          <a:ext cx="5612886" cy="491301"/>
+                        </a:xfrm>
+                        <a:prstGeom prst="rect">
+                          <a:avLst/>
+                        </a:prstGeom>
+                        <a:noFill/>
+                        <a:ln w="6350">
+                          <a:noFill/>
+                        </a:ln>
+                      </wps:spPr>
+                      <wps:txbx>
+                        <w:txbxContent>
+                          <w:p>
+                            <w:pPr>
+                              <w:jc w:val="center"/>
+                              <w:rPr>
+                                <w:rFonts w:ascii="Fira Code SemiBold" w:hAnsi="Fira Code SemiBold" w:cs="Fira Code SemiBold"/>
+                                <w:sz w:val="44"/>
+                                <w:szCs w:val="44"/>
+                              </w:rPr>
+                            </w:pPr>
+                            <w:r>
+                              <w:rPr>
+                                <w:rFonts w:ascii="Fira Code SemiBold" w:hAnsi="Fira Code SemiBold" w:cs="Fira Code SemiBold"/>
+                                <w:sz w:val="44"/>
+                                <w:szCs w:val="44"/>
+                              </w:rPr>
+                              <w:t>Juli - 2022</w:t>
+                            </w:r>
+                          </w:p>
+                        </w:txbxContent>
+                      </wps:txbx>
+                      <wps:bodyPr rot="0" spcFirstLastPara="0" vertOverflow="overflow" horzOverflow="overflow" vert="horz" wrap="square" lIns="91440" tIns="45720" rIns="91440" bIns="45720" numCol="1" spcCol="0" rtlCol="0" fromWordArt="0" anchor="t" anchorCtr="0" forceAA="0" compatLnSpc="1">
+                        <a:prstTxWarp prst="textNoShape">
+                          <a:avLst/>
+                        </a:prstTxWarp>
+                        <a:noAutofit/>
+                      </wps:bodyPr>
+                    </wps:wsp>
+                  </a:graphicData>
+                </a:graphic>
+              </wp:anchor>
+            </w:drawing>
+          </mc:Choice>
+          <mc:Fallback>
+            <w:pict>
+              <v:shape w14:anchorId="58844AC6" id="Textfeld 9" o:spid="_x0000_s1030" type="#_x0000_t202" style="position:absolute;margin-left:0;margin-top:688.2pt;width:441.95pt;height:38.7pt;z-index:251664384;visibility:visible;mso-wrap-style:square;mso-wrap-distance-left:9pt;mso-wrap-distance-top:0;mso-wrap-distance-right:9pt;mso-wrap-distance-bottom:0;mso-position-horizontal:left;mso-position-horizontal-relative:margin;mso-position-vertical:absolute;mso-position-vertical-relative:text;v-text-anchor:top" o:gfxdata="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" filled="f" stroked="f" strokeweight=".5pt">
+                <v:textbox>
+                  <w:txbxContent>
+                    <w:p>
+                      <w:pPr>
+                        <w:jc w:val="center"/>
+                        <w:rPr>
+                          <w:rFonts w:ascii="Fira Code SemiBold" w:hAnsi="Fira Code SemiBold" w:cs="Fira Code SemiBold"/>
+                          <w:sz w:val="44"/>
+                          <w:szCs w:val="44"/>
+                        </w:rPr>
+                      </w:pPr>
+                      <w:r>
+                        <w:rPr>
+                          <w:rFonts w:ascii="Fira Code SemiBold" w:hAnsi="Fira Code SemiBold" w:cs="Fira Code SemiBold"/>
+                          <w:sz w:val="44"/>
+                          <w:szCs w:val="44"/>
+                        </w:rPr>
+                        <w:t>Juli - 2022</w:t>
+                      </w:r>
+                    </w:p>
+                  </w:txbxContent>
+                </v:textbox>
+                <w10:wrap anchorx="margin"/>
+              </v:shape>
+            </w:pict>
+          </mc:Fallback>
+        </mc:AlternateContent>
+      </w:r>
+      <w:r>
         <w:br w:type="page"/>
       </w:r>
     </w:p>
@@ -902,7 +938,7 @@
           <w:r>
             <w:fldChar w:fldCharType="separate"/>
           </w:r>
-          <w:hyperlink w:anchor="_Toc108629071" w:history="1">
+          <w:hyperlink w:anchor="_Toc108629633" w:history="1">
             <w:r>
               <w:rPr>
                 <w:rStyle w:val="Hyperlink"/>
@@ -932,7 +968,7 @@
                 <w:noProof/>
                 <w:webHidden/>
               </w:rPr>
-              <w:instrText xml:space="preserve"> PAGEREF _Toc108629071 \h </w:instrText>
+              <w:instrText xml:space="preserve"> PAGEREF _Toc108629633 \h </w:instrText>
             </w:r>
             <w:r>
               <w:rPr>
@@ -975,7 +1011,7 @@
               <w:lang w:eastAsia="de-DE"/>
             </w:rPr>
           </w:pPr>
-          <w:hyperlink w:anchor="_Toc108629072" w:history="1">
+          <w:hyperlink w:anchor="_Toc108629634" w:history="1">
             <w:r>
               <w:rPr>
                 <w:rStyle w:val="Hyperlink"/>
@@ -1005,7 +1041,7 @@
                 <w:noProof/>
                 <w:webHidden/>
               </w:rPr>
-              <w:instrText xml:space="preserve"> PAGEREF _Toc108629072 \h </w:instrText>
+              <w:instrText xml:space="preserve"> PAGEREF _Toc108629634 \h </w:instrText>
             </w:r>
             <w:r>
               <w:rPr>
@@ -1048,7 +1084,7 @@
               <w:lang w:eastAsia="de-DE"/>
             </w:rPr>
           </w:pPr>
-          <w:hyperlink w:anchor="_Toc108629073" w:history="1">
+          <w:hyperlink w:anchor="_Toc108629635" w:history="1">
             <w:r>
               <w:rPr>
                 <w:rStyle w:val="Hyperlink"/>
@@ -1078,7 +1114,7 @@
                 <w:noProof/>
                 <w:webHidden/>
               </w:rPr>
-              <w:instrText xml:space="preserve"> PAGEREF _Toc108629073 \h </w:instrText>
+              <w:instrText xml:space="preserve"> PAGEREF _Toc108629635 \h </w:instrText>
             </w:r>
             <w:r>
               <w:rPr>
@@ -1121,7 +1157,7 @@
               <w:lang w:eastAsia="de-DE"/>
             </w:rPr>
           </w:pPr>
-          <w:hyperlink w:anchor="_Toc108629074" w:history="1">
+          <w:hyperlink w:anchor="_Toc108629636" w:history="1">
             <w:r>
               <w:rPr>
                 <w:rStyle w:val="Hyperlink"/>
@@ -1151,7 +1187,7 @@
                 <w:noProof/>
                 <w:webHidden/>
               </w:rPr>
-              <w:instrText xml:space="preserve"> PAGEREF _Toc108629074 \h </w:instrText>
+              <w:instrText xml:space="preserve"> PAGEREF _Toc108629636 \h </w:instrText>
             </w:r>
             <w:r>
               <w:rPr>
@@ -1194,7 +1230,7 @@
               <w:lang w:eastAsia="de-DE"/>
             </w:rPr>
           </w:pPr>
-          <w:hyperlink w:anchor="_Toc108629075" w:history="1">
+          <w:hyperlink w:anchor="_Toc108629637" w:history="1">
             <w:r>
               <w:rPr>
                 <w:rStyle w:val="Hyperlink"/>
@@ -1224,7 +1260,7 @@
                 <w:noProof/>
                 <w:webHidden/>
               </w:rPr>
-              <w:instrText xml:space="preserve"> PAGEREF _Toc108629075 \h </w:instrText>
+              <w:instrText xml:space="preserve"> PAGEREF _Toc108629637 \h </w:instrText>
             </w:r>
             <w:r>
               <w:rPr>
@@ -1267,7 +1303,7 @@
               <w:lang w:eastAsia="de-DE"/>
             </w:rPr>
           </w:pPr>
-          <w:hyperlink w:anchor="_Toc108629076" w:history="1">
+          <w:hyperlink w:anchor="_Toc108629638" w:history="1">
             <w:r>
               <w:rPr>
                 <w:rStyle w:val="Hyperlink"/>
@@ -1297,7 +1333,7 @@
                 <w:noProof/>
                 <w:webHidden/>
               </w:rPr>
-              <w:instrText xml:space="preserve"> PAGEREF _Toc108629076 \h </w:instrText>
+              <w:instrText xml:space="preserve"> PAGEREF _Toc108629638 \h </w:instrText>
             </w:r>
             <w:r>
               <w:rPr>
@@ -1340,7 +1376,7 @@
               <w:lang w:eastAsia="de-DE"/>
             </w:rPr>
           </w:pPr>
-          <w:hyperlink w:anchor="_Toc108629077" w:history="1">
+          <w:hyperlink w:anchor="_Toc108629639" w:history="1">
             <w:r>
               <w:rPr>
                 <w:rStyle w:val="Hyperlink"/>
@@ -1370,7 +1406,7 @@
                 <w:noProof/>
                 <w:webHidden/>
               </w:rPr>
-              <w:instrText xml:space="preserve"> PAGEREF _Toc108629077 \h </w:instrText>
+              <w:instrText xml:space="preserve"> PAGEREF _Toc108629639 \h </w:instrText>
             </w:r>
             <w:r>
               <w:rPr>
@@ -1413,7 +1449,7 @@
               <w:lang w:eastAsia="de-DE"/>
             </w:rPr>
           </w:pPr>
-          <w:hyperlink w:anchor="_Toc108629078" w:history="1">
+          <w:hyperlink w:anchor="_Toc108629640" w:history="1">
             <w:r>
               <w:rPr>
                 <w:rStyle w:val="Hyperlink"/>
@@ -1443,7 +1479,7 @@
                 <w:noProof/>
                 <w:webHidden/>
               </w:rPr>
-              <w:instrText xml:space="preserve"> PAGEREF _Toc108629078 \h </w:instrText>
+              <w:instrText xml:space="preserve"> PAGEREF _Toc108629640 \h </w:instrText>
             </w:r>
             <w:r>
               <w:rPr>
@@ -1486,7 +1522,7 @@
               <w:lang w:eastAsia="de-DE"/>
             </w:rPr>
           </w:pPr>
-          <w:hyperlink w:anchor="_Toc108629079" w:history="1">
+          <w:hyperlink w:anchor="_Toc108629641" w:history="1">
             <w:r>
               <w:rPr>
                 <w:rStyle w:val="Hyperlink"/>
@@ -1516,7 +1552,7 @@
                 <w:noProof/>
                 <w:webHidden/>
               </w:rPr>
-              <w:instrText xml:space="preserve"> PAGEREF _Toc108629079 \h </w:instrText>
+              <w:instrText xml:space="preserve"> PAGEREF _Toc108629641 \h </w:instrText>
             </w:r>
             <w:r>
               <w:rPr>
@@ -1559,7 +1595,7 @@
               <w:lang w:eastAsia="de-DE"/>
             </w:rPr>
           </w:pPr>
-          <w:hyperlink w:anchor="_Toc108629080" w:history="1">
+          <w:hyperlink w:anchor="_Toc108629642" w:history="1">
             <w:r>
               <w:rPr>
                 <w:rStyle w:val="Hyperlink"/>
@@ -1589,7 +1625,7 @@
                 <w:noProof/>
                 <w:webHidden/>
               </w:rPr>
-              <w:instrText xml:space="preserve"> PAGEREF _Toc108629080 \h </w:instrText>
+              <w:instrText xml:space="preserve"> PAGEREF _Toc108629642 \h </w:instrText>
             </w:r>
             <w:r>
               <w:rPr>
@@ -1632,7 +1668,7 @@
               <w:lang w:eastAsia="de-DE"/>
             </w:rPr>
           </w:pPr>
-          <w:hyperlink w:anchor="_Toc108629081" w:history="1">
+          <w:hyperlink w:anchor="_Toc108629643" w:history="1">
             <w:r>
               <w:rPr>
                 <w:rStyle w:val="Hyperlink"/>
@@ -1662,7 +1698,7 @@
                 <w:noProof/>
                 <w:webHidden/>
               </w:rPr>
-              <w:instrText xml:space="preserve"> PAGEREF _Toc108629081 \h </w:instrText>
+              <w:instrText xml:space="preserve"> PAGEREF _Toc108629643 \h </w:instrText>
             </w:r>
             <w:r>
               <w:rPr>
@@ -1705,7 +1741,7 @@
               <w:lang w:eastAsia="de-DE"/>
             </w:rPr>
           </w:pPr>
-          <w:hyperlink w:anchor="_Toc108629082" w:history="1">
+          <w:hyperlink w:anchor="_Toc108629644" w:history="1">
             <w:r>
               <w:rPr>
                 <w:rStyle w:val="Hyperlink"/>
@@ -1735,7 +1771,7 @@
                 <w:noProof/>
                 <w:webHidden/>
               </w:rPr>
-              <w:instrText xml:space="preserve"> PAGEREF _Toc108629082 \h </w:instrText>
+              <w:instrText xml:space="preserve"> PAGEREF _Toc108629644 \h </w:instrText>
             </w:r>
             <w:r>
               <w:rPr>
@@ -1778,7 +1814,7 @@
               <w:lang w:eastAsia="de-DE"/>
             </w:rPr>
           </w:pPr>
-          <w:hyperlink w:anchor="_Toc108629083" w:history="1">
+          <w:hyperlink w:anchor="_Toc108629645" w:history="1">
             <w:r>
               <w:rPr>
                 <w:rStyle w:val="Hyperlink"/>
@@ -1808,7 +1844,7 @@
                 <w:noProof/>
                 <w:webHidden/>
               </w:rPr>
-              <w:instrText xml:space="preserve"> PAGEREF _Toc108629083 \h </w:instrText>
+              <w:instrText xml:space="preserve"> PAGEREF _Toc108629645 \h </w:instrText>
             </w:r>
             <w:r>
               <w:rPr>
@@ -1851,7 +1887,7 @@
               <w:lang w:eastAsia="de-DE"/>
             </w:rPr>
           </w:pPr>
-          <w:hyperlink w:anchor="_Toc108629084" w:history="1">
+          <w:hyperlink w:anchor="_Toc108629646" w:history="1">
             <w:r>
               <w:rPr>
                 <w:rStyle w:val="Hyperlink"/>
@@ -1881,7 +1917,7 @@
                 <w:noProof/>
                 <w:webHidden/>
               </w:rPr>
-              <w:instrText xml:space="preserve"> PAGEREF _Toc108629084 \h </w:instrText>
+              <w:instrText xml:space="preserve"> PAGEREF _Toc108629646 \h </w:instrText>
             </w:r>
             <w:r>
               <w:rPr>
@@ -1924,7 +1960,7 @@
               <w:lang w:eastAsia="de-DE"/>
             </w:rPr>
           </w:pPr>
-          <w:hyperlink w:anchor="_Toc108629085" w:history="1">
+          <w:hyperlink w:anchor="_Toc108629647" w:history="1">
             <w:r>
               <w:rPr>
                 <w:rStyle w:val="Hyperlink"/>
@@ -1954,7 +1990,7 @@
                 <w:noProof/>
                 <w:webHidden/>
               </w:rPr>
-              <w:instrText xml:space="preserve"> PAGEREF _Toc108629085 \h </w:instrText>
+              <w:instrText xml:space="preserve"> PAGEREF _Toc108629647 \h </w:instrText>
             </w:r>
             <w:r>
               <w:rPr>
@@ -1997,7 +2033,7 @@
               <w:lang w:eastAsia="de-DE"/>
             </w:rPr>
           </w:pPr>
-          <w:hyperlink w:anchor="_Toc108629086" w:history="1">
+          <w:hyperlink w:anchor="_Toc108629648" w:history="1">
             <w:r>
               <w:rPr>
                 <w:rStyle w:val="Hyperlink"/>
@@ -2027,7 +2063,7 @@
                 <w:noProof/>
                 <w:webHidden/>
               </w:rPr>
-              <w:instrText xml:space="preserve"> PAGEREF _Toc108629086 \h </w:instrText>
+              <w:instrText xml:space="preserve"> PAGEREF _Toc108629648 \h </w:instrText>
             </w:r>
             <w:r>
               <w:rPr>
@@ -2048,6 +2084,79 @@
                 <w:webHidden/>
               </w:rPr>
               <w:t>20</w:t>
+            </w:r>
+            <w:r>
+              <w:rPr>
+                <w:noProof/>
+                <w:webHidden/>
+              </w:rPr>
+              <w:fldChar w:fldCharType="end"/>
+            </w:r>
+          </w:hyperlink>
+        </w:p>
+        <w:p>
+          <w:pPr>
+            <w:pStyle w:val="Verzeichnis1"/>
+            <w:tabs>
+              <w:tab w:val="right" w:leader="dot" w:pos="9062"/>
+            </w:tabs>
+            <w:rPr>
+              <w:rFonts w:eastAsiaTheme="minorEastAsia"/>
+              <w:noProof/>
+              <w:lang w:eastAsia="de-DE"/>
+            </w:rPr>
+          </w:pPr>
+          <w:hyperlink w:anchor="_Toc108629649" w:history="1">
+            <w:r>
+              <w:rPr>
+                <w:rStyle w:val="Hyperlink"/>
+                <w:rFonts w:ascii="Fira Code SemiBold" w:hAnsi="Fira Code SemiBold" w:cs="Fira Code SemiBold"/>
+                <w:b/>
+                <w:bCs/>
+                <w:noProof/>
+              </w:rPr>
+              <w:t>Installation</w:t>
+            </w:r>
+            <w:r>
+              <w:rPr>
+                <w:noProof/>
+                <w:webHidden/>
+              </w:rPr>
+              <w:tab/>
+            </w:r>
+            <w:r>
+              <w:rPr>
+                <w:noProof/>
+                <w:webHidden/>
+              </w:rPr>
+              <w:fldChar w:fldCharType="begin"/>
+            </w:r>
+            <w:r>
+              <w:rPr>
+                <w:noProof/>
+                <w:webHidden/>
+              </w:rPr>
+              <w:instrText xml:space="preserve"> PAGEREF _Toc108629649 \h </w:instrText>
+            </w:r>
+            <w:r>
+              <w:rPr>
+                <w:noProof/>
+                <w:webHidden/>
+              </w:rPr>
+            </w:r>
+            <w:r>
+              <w:rPr>
+                <w:noProof/>
+                <w:webHidden/>
+              </w:rPr>
+              <w:fldChar w:fldCharType="separate"/>
+            </w:r>
+            <w:r>
+              <w:rPr>
+                <w:noProof/>
+                <w:webHidden/>
+              </w:rPr>
+              <w:t>22</w:t>
             </w:r>
             <w:r>
               <w:rPr>
@@ -2098,7 +2207,7 @@
           <w:u w:val="single"/>
         </w:rPr>
       </w:pPr>
-      <w:bookmarkStart w:id="0" w:name="_Toc108629071"/>
+      <w:bookmarkStart w:id="0" w:name="_Toc108629633"/>
       <w:r>
         <w:rPr>
           <w:rFonts w:ascii="Fira Code SemiBold" w:hAnsi="Fira Code SemiBold" w:cs="Fira Code SemiBold"/>
@@ -2359,7 +2468,7 @@
           <w:u w:val="single"/>
         </w:rPr>
       </w:pPr>
-      <w:bookmarkStart w:id="1" w:name="_Toc108629072"/>
+      <w:bookmarkStart w:id="1" w:name="_Toc108629634"/>
       <w:r>
         <w:rPr>
           <w:rFonts w:ascii="Fira Code SemiBold" w:hAnsi="Fira Code SemiBold" w:cs="Fira Code SemiBold"/>
@@ -2528,7 +2637,7 @@
           <w:u w:val="single"/>
         </w:rPr>
       </w:pPr>
-      <w:bookmarkStart w:id="2" w:name="_Toc108629073"/>
+      <w:bookmarkStart w:id="2" w:name="_Toc108629635"/>
       <w:r>
         <w:rPr>
           <w:rFonts w:ascii="Fira Code SemiBold" w:hAnsi="Fira Code SemiBold" w:cs="Fira Code SemiBold"/>
@@ -2597,7 +2706,7 @@
           <w:u w:val="single"/>
         </w:rPr>
       </w:pPr>
-      <w:bookmarkStart w:id="3" w:name="_Toc108629074"/>
+      <w:bookmarkStart w:id="3" w:name="_Toc108629636"/>
       <w:r>
         <w:rPr>
           <w:rFonts w:ascii="Fira Code SemiBold" w:hAnsi="Fira Code SemiBold" w:cs="Fira Code SemiBold"/>
@@ -3172,7 +3281,7 @@
           <w:u w:val="single"/>
         </w:rPr>
       </w:pPr>
-      <w:bookmarkStart w:id="4" w:name="_Toc108629075"/>
+      <w:bookmarkStart w:id="4" w:name="_Toc108629637"/>
       <w:r>
         <w:rPr>
           <w:rStyle w:val="berschrift1Zchn"/>
@@ -3682,7 +3791,7 @@
           <w:u w:val="single"/>
         </w:rPr>
       </w:pPr>
-      <w:bookmarkStart w:id="5" w:name="_Toc108629076"/>
+      <w:bookmarkStart w:id="5" w:name="_Toc108629638"/>
       <w:r>
         <w:rPr>
           <w:rFonts w:ascii="Fira Code SemiBold" w:hAnsi="Fira Code SemiBold" w:cs="Fira Code SemiBold"/>
@@ -4049,7 +4158,7 @@
           <w:u w:val="single"/>
         </w:rPr>
       </w:pPr>
-      <w:bookmarkStart w:id="6" w:name="_Toc108629077"/>
+      <w:bookmarkStart w:id="6" w:name="_Toc108629639"/>
       <w:r>
         <w:rPr>
           <w:rFonts w:ascii="Fira Code SemiBold" w:hAnsi="Fira Code SemiBold" w:cs="Fira Code SemiBold"/>
@@ -5415,7 +5524,7 @@
           <w:u w:val="single"/>
         </w:rPr>
       </w:pPr>
-      <w:bookmarkStart w:id="7" w:name="_Toc108629078"/>
+      <w:bookmarkStart w:id="7" w:name="_Toc108629640"/>
       <w:r>
         <w:rPr>
           <w:rFonts w:ascii="Fira Code SemiBold" w:hAnsi="Fira Code SemiBold" w:cs="Fira Code SemiBold"/>
@@ -8822,7 +8931,7 @@
           <w:u w:val="single"/>
         </w:rPr>
       </w:pPr>
-      <w:bookmarkStart w:id="8" w:name="_Toc108629079"/>
+      <w:bookmarkStart w:id="8" w:name="_Toc108629641"/>
       <w:r>
         <w:rPr>
           <w:noProof/>
@@ -9723,7 +9832,7 @@
           <w:rFonts w:ascii="Fira Code SemiBold" w:hAnsi="Fira Code SemiBold" w:cs="Fira Code SemiBold"/>
         </w:rPr>
       </w:pPr>
-      <w:bookmarkStart w:id="9" w:name="_Toc108629080"/>
+      <w:bookmarkStart w:id="9" w:name="_Toc108629642"/>
       <w:r>
         <w:rPr>
           <w:rStyle w:val="berschrift1Zchn"/>
@@ -10037,7 +10146,7 @@
           <w:u w:val="single"/>
         </w:rPr>
       </w:pPr>
-      <w:bookmarkStart w:id="10" w:name="_Toc108629081"/>
+      <w:bookmarkStart w:id="10" w:name="_Toc108629643"/>
       <w:r>
         <w:rPr>
           <w:rFonts w:ascii="Fira Code SemiBold" w:hAnsi="Fira Code SemiBold" w:cs="Fira Code SemiBold"/>
@@ -10279,7 +10388,7 @@
           <w:u w:val="single"/>
         </w:rPr>
       </w:pPr>
-      <w:bookmarkStart w:id="11" w:name="_Toc108629082"/>
+      <w:bookmarkStart w:id="11" w:name="_Toc108629644"/>
       <w:r>
         <w:rPr>
           <w:rFonts w:ascii="Fira Code SemiBold" w:hAnsi="Fira Code SemiBold" w:cs="Fira Code SemiBold"/>
@@ -10630,7 +10739,7 @@
           <w:u w:val="single"/>
         </w:rPr>
       </w:pPr>
-      <w:bookmarkStart w:id="12" w:name="_Toc108629083"/>
+      <w:bookmarkStart w:id="12" w:name="_Toc108629645"/>
       <w:r>
         <w:rPr>
           <w:rFonts w:ascii="Fira Code SemiBold" w:hAnsi="Fira Code SemiBold" w:cs="Fira Code SemiBold"/>
@@ -10980,7 +11089,7 @@
           <w:u w:val="single"/>
         </w:rPr>
       </w:pPr>
-      <w:bookmarkStart w:id="13" w:name="_Toc108629084"/>
+      <w:bookmarkStart w:id="13" w:name="_Toc108629646"/>
       <w:r>
         <w:rPr>
           <w:rFonts w:ascii="Fira Code SemiBold" w:hAnsi="Fira Code SemiBold" w:cs="Fira Code SemiBold"/>
@@ -11256,7 +11365,7 @@
           <w:b/>
         </w:rPr>
       </w:pPr>
-      <w:bookmarkStart w:id="14" w:name="_Toc108629085"/>
+      <w:bookmarkStart w:id="14" w:name="_Toc108629647"/>
       <w:r>
         <w:rPr>
           <w:rStyle w:val="berschrift1Zchn"/>
@@ -11424,7 +11533,7 @@
           <w:u w:val="single"/>
         </w:rPr>
       </w:pPr>
-      <w:bookmarkStart w:id="15" w:name="_Toc108629086"/>
+      <w:bookmarkStart w:id="15" w:name="_Toc108629648"/>
       <w:r>
         <w:rPr>
           <w:rFonts w:ascii="Fira Code SemiBold" w:hAnsi="Fira Code SemiBold" w:cs="Fira Code SemiBold"/>
@@ -11457,13 +11566,13 @@
           <w:u w:val="single"/>
         </w:rPr>
         <w:drawing>
-          <wp:anchor distT="0" distB="0" distL="114300" distR="114300" simplePos="0" relativeHeight="251711488" behindDoc="1" locked="0" layoutInCell="1" allowOverlap="1" wp14:anchorId="506C1B0D" wp14:editId="5E285B5E">
+          <wp:anchor distT="0" distB="0" distL="114300" distR="114300" simplePos="0" relativeHeight="251711488" behindDoc="1" locked="0" layoutInCell="1" allowOverlap="1" wp14:anchorId="506C1B0D" wp14:editId="52B85041">
             <wp:simplePos x="0" y="0"/>
             <wp:positionH relativeFrom="column">
-              <wp:posOffset>3358829</wp:posOffset>
+              <wp:posOffset>3426298</wp:posOffset>
             </wp:positionH>
             <wp:positionV relativeFrom="paragraph">
-              <wp:posOffset>52087</wp:posOffset>
+              <wp:posOffset>9525</wp:posOffset>
             </wp:positionV>
             <wp:extent cx="2790825" cy="2059305"/>
             <wp:effectExtent l="0" t="0" r="9525" b="0"/>
@@ -11877,13 +11986,13 @@
           <w:noProof/>
         </w:rPr>
         <w:drawing>
-          <wp:anchor distT="0" distB="0" distL="114300" distR="114300" simplePos="0" relativeHeight="251715584" behindDoc="0" locked="0" layoutInCell="1" allowOverlap="1" wp14:anchorId="7FFC9A22" wp14:editId="11AA007C">
+          <wp:anchor distT="0" distB="0" distL="114300" distR="114300" simplePos="0" relativeHeight="251715584" behindDoc="0" locked="0" layoutInCell="1" allowOverlap="1" wp14:anchorId="7FFC9A22" wp14:editId="005A3AF7">
             <wp:simplePos x="0" y="0"/>
             <wp:positionH relativeFrom="column">
-              <wp:posOffset>3455439</wp:posOffset>
+              <wp:posOffset>3452657</wp:posOffset>
             </wp:positionH>
             <wp:positionV relativeFrom="paragraph">
-              <wp:posOffset>7620</wp:posOffset>
+              <wp:posOffset>17145</wp:posOffset>
             </wp:positionV>
             <wp:extent cx="2798445" cy="2042160"/>
             <wp:effectExtent l="0" t="0" r="1905" b="0"/>
@@ -12630,22 +12739,1231 @@
     </w:p>
     <w:p>
       <w:pPr>
-        <w:spacing w:line="360" w:lineRule="auto"/>
-        <w:rPr>
-          <w:rFonts w:ascii="Fira Code SemiBold" w:hAnsi="Fira Code SemiBold" w:cs="Fira Code SemiBold"/>
-        </w:rPr>
-      </w:pPr>
-    </w:p>
-    <w:p>
-      <w:pPr>
         <w:shd w:val="clear" w:color="auto" w:fill="FFFFFF" w:themeFill="background1"/>
         <w:rPr>
           <w:rFonts w:ascii="Fira Code SemiBold" w:hAnsi="Fira Code SemiBold" w:cs="Fira Code SemiBold"/>
           <w:color w:val="000000" w:themeColor="text1"/>
         </w:rPr>
-      </w:pPr>
+        <w:sectPr>
+          <w:pgSz w:w="11906" w:h="16838"/>
+          <w:pgMar w:top="1417" w:right="1417" w:bottom="1134" w:left="1417" w:header="708" w:footer="708" w:gutter="0"/>
+          <w:pgBorders w:offsetFrom="page">
+            <w:top w:val="single" w:sz="24" w:space="24" w:color="E26D6D"/>
+            <w:left w:val="single" w:sz="24" w:space="24" w:color="E26D6D"/>
+            <w:bottom w:val="single" w:sz="24" w:space="24" w:color="E26D6D"/>
+            <w:right w:val="single" w:sz="24" w:space="24" w:color="E26D6D"/>
+          </w:pgBorders>
+          <w:cols w:space="708"/>
+          <w:titlePg/>
+          <w:docGrid w:linePitch="360"/>
+        </w:sectPr>
+      </w:pPr>
+    </w:p>
+    <w:p>
+      <w:pPr>
+        <w:pStyle w:val="berschrift1"/>
+        <w:rPr>
+          <w:rFonts w:ascii="Fira Code SemiBold" w:hAnsi="Fira Code SemiBold" w:cs="Fira Code SemiBold"/>
+          <w:b/>
+          <w:bCs/>
+          <w:color w:val="000000" w:themeColor="text1"/>
+          <w:sz w:val="22"/>
+          <w:szCs w:val="22"/>
+          <w:u w:val="single"/>
+        </w:rPr>
+      </w:pPr>
+      <w:bookmarkStart w:id="16" w:name="_Toc108629649"/>
+      <w:r>
+        <w:rPr>
+          <w:rFonts w:ascii="Fira Code SemiBold" w:hAnsi="Fira Code SemiBold" w:cs="Fira Code SemiBold"/>
+          <w:b/>
+          <w:bCs/>
+          <w:color w:val="000000" w:themeColor="text1"/>
+          <w:sz w:val="22"/>
+          <w:szCs w:val="22"/>
+          <w:u w:val="single"/>
+        </w:rPr>
+        <w:lastRenderedPageBreak/>
+        <w:t>Installation</w:t>
+      </w:r>
+      <w:bookmarkEnd w:id="16"/>
+    </w:p>
+    <w:p/>
+    <w:p>
+      <w:pPr>
+        <w:pStyle w:val="Listenabsatz"/>
+        <w:numPr>
+          <w:ilvl w:val="0"/>
+          <w:numId w:val="7"/>
+        </w:numPr>
+        <w:rPr>
+          <w:rFonts w:ascii="Fira Code SemiBold" w:hAnsi="Fira Code SemiBold" w:cs="Fira Code SemiBold"/>
+          <w:sz w:val="16"/>
+          <w:szCs w:val="16"/>
+        </w:rPr>
+      </w:pPr>
+      <w:r>
+        <w:rPr>
+          <w:rFonts w:ascii="Fira Code SemiBold" w:hAnsi="Fira Code SemiBold" w:cs="Fira Code SemiBold"/>
+          <w:noProof/>
+          <w:sz w:val="16"/>
+          <w:szCs w:val="16"/>
+        </w:rPr>
+        <w:drawing>
+          <wp:anchor distT="0" distB="0" distL="114300" distR="114300" simplePos="0" relativeHeight="251723776" behindDoc="1" locked="0" layoutInCell="1" allowOverlap="1" wp14:anchorId="14DB2734" wp14:editId="0C8E0FB6">
+            <wp:simplePos x="0" y="0"/>
+            <wp:positionH relativeFrom="margin">
+              <wp:align>center</wp:align>
+            </wp:positionH>
+            <wp:positionV relativeFrom="paragraph">
+              <wp:posOffset>325986</wp:posOffset>
+            </wp:positionV>
+            <wp:extent cx="2181225" cy="643890"/>
+            <wp:effectExtent l="0" t="0" r="9525" b="3810"/>
+            <wp:wrapTopAndBottom/>
+            <wp:docPr id="68" name="Grafik 68"/>
+            <wp:cNvGraphicFramePr>
+              <a:graphicFrameLocks xmlns:a="http://schemas.openxmlformats.org/drawingml/2006/main" noChangeAspect="1"/>
+            </wp:cNvGraphicFramePr>
+            <a:graphic xmlns:a="http://schemas.openxmlformats.org/drawingml/2006/main">
+              <a:graphicData uri="http://schemas.openxmlformats.org/drawingml/2006/picture">
+                <pic:pic xmlns:pic="http://schemas.openxmlformats.org/drawingml/2006/picture">
+                  <pic:nvPicPr>
+                    <pic:cNvPr id="1" name=""/>
+                    <pic:cNvPicPr/>
+                  </pic:nvPicPr>
+                  <pic:blipFill>
+                    <a:blip r:embed="rId54">
+                      <a:extLst>
+                        <a:ext uri="{28A0092B-C50C-407E-A947-70E740481C1C}">
+                          <a14:useLocalDpi xmlns:a14="http://schemas.microsoft.com/office/drawing/2010/main" val="0"/>
+                        </a:ext>
+                      </a:extLst>
+                    </a:blip>
+                    <a:stretch>
+                      <a:fillRect/>
+                    </a:stretch>
+                  </pic:blipFill>
+                  <pic:spPr>
+                    <a:xfrm>
+                      <a:off x="0" y="0"/>
+                      <a:ext cx="2181225" cy="643890"/>
+                    </a:xfrm>
+                    <a:prstGeom prst="rect">
+                      <a:avLst/>
+                    </a:prstGeom>
+                  </pic:spPr>
+                </pic:pic>
+              </a:graphicData>
+            </a:graphic>
+          </wp:anchor>
+        </w:drawing>
+      </w:r>
+      <w:hyperlink r:id="rId55" w:history="1">
+        <w:r>
+          <w:rPr>
+            <w:rStyle w:val="Hyperlink"/>
+            <w:rFonts w:ascii="Fira Code SemiBold" w:hAnsi="Fira Code SemiBold" w:cs="Fira Code SemiBold"/>
+            <w:sz w:val="16"/>
+            <w:szCs w:val="16"/>
+          </w:rPr>
+          <w:t>Docker Desktop herunterladen und installieren</w:t>
+        </w:r>
+      </w:hyperlink>
+      <w:r>
+        <w:rPr>
+          <w:rFonts w:ascii="Fira Code SemiBold" w:hAnsi="Fira Code SemiBold" w:cs="Fira Code SemiBold"/>
+          <w:sz w:val="16"/>
+          <w:szCs w:val="16"/>
+        </w:rPr>
+        <w:t xml:space="preserve"> (Auf Link klicken + Strg gedrückt</w:t>
+      </w:r>
+      <w:r>
+        <w:rPr>
+          <w:rFonts w:ascii="Fira Code SemiBold" w:hAnsi="Fira Code SemiBold" w:cs="Fira Code SemiBold"/>
+          <w:sz w:val="16"/>
+          <w:szCs w:val="16"/>
+        </w:rPr>
+        <w:t xml:space="preserve"> halten</w:t>
+      </w:r>
+      <w:r>
+        <w:rPr>
+          <w:rFonts w:ascii="Fira Code SemiBold" w:hAnsi="Fira Code SemiBold" w:cs="Fira Code SemiBold"/>
+          <w:sz w:val="16"/>
+          <w:szCs w:val="16"/>
+        </w:rPr>
+        <w:t>)</w:t>
+      </w:r>
+    </w:p>
+    <w:p>
+      <w:pPr>
+        <w:rPr>
+          <w:rFonts w:ascii="Fira Code SemiBold" w:hAnsi="Fira Code SemiBold" w:cs="Fira Code SemiBold"/>
+          <w:sz w:val="16"/>
+          <w:szCs w:val="16"/>
+        </w:rPr>
+      </w:pPr>
+    </w:p>
+    <w:p>
+      <w:pPr>
+        <w:pStyle w:val="Listenabsatz"/>
+        <w:numPr>
+          <w:ilvl w:val="0"/>
+          <w:numId w:val="7"/>
+        </w:numPr>
+        <w:rPr>
+          <w:rFonts w:ascii="Fira Code SemiBold" w:hAnsi="Fira Code SemiBold" w:cs="Fira Code SemiBold"/>
+          <w:sz w:val="16"/>
+          <w:szCs w:val="16"/>
+        </w:rPr>
+      </w:pPr>
+      <w:r>
+        <w:rPr>
+          <w:rFonts w:ascii="Fira Code SemiBold" w:hAnsi="Fira Code SemiBold" w:cs="Fira Code SemiBold"/>
+          <w:noProof/>
+          <w:sz w:val="16"/>
+          <w:szCs w:val="16"/>
+        </w:rPr>
+        <w:drawing>
+          <wp:anchor distT="0" distB="0" distL="114300" distR="114300" simplePos="0" relativeHeight="251728896" behindDoc="0" locked="0" layoutInCell="1" allowOverlap="1" wp14:anchorId="4408AB32" wp14:editId="6CA4D923">
+            <wp:simplePos x="0" y="0"/>
+            <wp:positionH relativeFrom="margin">
+              <wp:align>center</wp:align>
+            </wp:positionH>
+            <wp:positionV relativeFrom="paragraph">
+              <wp:posOffset>243840</wp:posOffset>
+            </wp:positionV>
+            <wp:extent cx="1956435" cy="1390650"/>
+            <wp:effectExtent l="0" t="0" r="5715" b="0"/>
+            <wp:wrapTopAndBottom/>
+            <wp:docPr id="69" name="Grafik 69"/>
+            <wp:cNvGraphicFramePr>
+              <a:graphicFrameLocks xmlns:a="http://schemas.openxmlformats.org/drawingml/2006/main" noChangeAspect="1"/>
+            </wp:cNvGraphicFramePr>
+            <a:graphic xmlns:a="http://schemas.openxmlformats.org/drawingml/2006/main">
+              <a:graphicData uri="http://schemas.openxmlformats.org/drawingml/2006/picture">
+                <pic:pic xmlns:pic="http://schemas.openxmlformats.org/drawingml/2006/picture">
+                  <pic:nvPicPr>
+                    <pic:cNvPr id="0" name="Picture 4"/>
+                    <pic:cNvPicPr>
+                      <a:picLocks noChangeAspect="1" noChangeArrowheads="1"/>
+                    </pic:cNvPicPr>
+                  </pic:nvPicPr>
+                  <pic:blipFill>
+                    <a:blip r:embed="rId56" cstate="print">
+                      <a:extLst>
+                        <a:ext uri="{28A0092B-C50C-407E-A947-70E740481C1C}">
+                          <a14:useLocalDpi xmlns:a14="http://schemas.microsoft.com/office/drawing/2010/main" val="0"/>
+                        </a:ext>
+                      </a:extLst>
+                    </a:blip>
+                    <a:srcRect/>
+                    <a:stretch>
+                      <a:fillRect/>
+                    </a:stretch>
+                  </pic:blipFill>
+                  <pic:spPr bwMode="auto">
+                    <a:xfrm>
+                      <a:off x="0" y="0"/>
+                      <a:ext cx="1956435" cy="1390650"/>
+                    </a:xfrm>
+                    <a:prstGeom prst="rect">
+                      <a:avLst/>
+                    </a:prstGeom>
+                    <a:noFill/>
+                    <a:ln>
+                      <a:noFill/>
+                    </a:ln>
+                  </pic:spPr>
+                </pic:pic>
+              </a:graphicData>
+            </a:graphic>
+          </wp:anchor>
+        </w:drawing>
+      </w:r>
+      <w:r>
+        <w:rPr>
+          <w:rFonts w:ascii="Fira Code SemiBold" w:hAnsi="Fira Code SemiBold" w:cs="Fira Code SemiBold"/>
+          <w:sz w:val="16"/>
+          <w:szCs w:val="16"/>
+        </w:rPr>
+        <w:t>Installation starten und nach Installationsanweisung installieren</w:t>
+      </w:r>
+    </w:p>
+    <w:p>
+      <w:pPr>
+        <w:pStyle w:val="Listenabsatz"/>
+        <w:rPr>
+          <w:rFonts w:ascii="Fira Code SemiBold" w:hAnsi="Fira Code SemiBold" w:cs="Fira Code SemiBold"/>
+          <w:sz w:val="16"/>
+          <w:szCs w:val="16"/>
+        </w:rPr>
+      </w:pPr>
+    </w:p>
+    <w:p>
+      <w:pPr>
+        <w:pStyle w:val="Listenabsatz"/>
+        <w:numPr>
+          <w:ilvl w:val="0"/>
+          <w:numId w:val="7"/>
+        </w:numPr>
+        <w:rPr>
+          <w:rFonts w:ascii="Fira Code SemiBold" w:hAnsi="Fira Code SemiBold" w:cs="Fira Code SemiBold"/>
+          <w:sz w:val="16"/>
+          <w:szCs w:val="16"/>
+        </w:rPr>
+      </w:pPr>
+      <w:r>
+        <w:rPr>
+          <w:rFonts w:ascii="Fira Code SemiBold" w:hAnsi="Fira Code SemiBold" w:cs="Fira Code SemiBold"/>
+          <w:sz w:val="16"/>
+          <w:szCs w:val="16"/>
+        </w:rPr>
+        <w:t>Docker Desktop starten -&gt; Lizenzvereinbarung akzeptieren und warten bis Docker gestartet ist.</w:t>
+      </w:r>
+    </w:p>
+    <w:p>
+      <w:pPr>
+        <w:ind w:left="708"/>
+        <w:rPr>
+          <w:rFonts w:ascii="Fira Code SemiBold" w:hAnsi="Fira Code SemiBold" w:cs="Fira Code SemiBold"/>
+          <w:sz w:val="16"/>
+          <w:szCs w:val="16"/>
+        </w:rPr>
+      </w:pPr>
+      <w:r>
+        <w:rPr>
+          <w:rFonts w:ascii="Fira Code SemiBold" w:hAnsi="Fira Code SemiBold" w:cs="Fira Code SemiBold"/>
+          <w:noProof/>
+          <w:sz w:val="16"/>
+          <w:szCs w:val="16"/>
+        </w:rPr>
+        <w:drawing>
+          <wp:anchor distT="0" distB="0" distL="114300" distR="114300" simplePos="0" relativeHeight="251729920" behindDoc="0" locked="0" layoutInCell="1" allowOverlap="1" wp14:anchorId="5CE46F27" wp14:editId="4A4ED16E">
+            <wp:simplePos x="0" y="0"/>
+            <wp:positionH relativeFrom="margin">
+              <wp:align>center</wp:align>
+            </wp:positionH>
+            <wp:positionV relativeFrom="paragraph">
+              <wp:posOffset>227776</wp:posOffset>
+            </wp:positionV>
+            <wp:extent cx="1971675" cy="1944941"/>
+            <wp:effectExtent l="0" t="0" r="0" b="0"/>
+            <wp:wrapTopAndBottom/>
+            <wp:docPr id="78" name="Grafik 78" descr="Ein Bild, das Text, Screenshot, Monitor, Bildschirm enthält.&#10;&#10;Automatisch generierte Beschreibung"/>
+            <wp:cNvGraphicFramePr>
+              <a:graphicFrameLocks xmlns:a="http://schemas.openxmlformats.org/drawingml/2006/main" noChangeAspect="1"/>
+            </wp:cNvGraphicFramePr>
+            <a:graphic xmlns:a="http://schemas.openxmlformats.org/drawingml/2006/main">
+              <a:graphicData uri="http://schemas.openxmlformats.org/drawingml/2006/picture">
+                <pic:pic xmlns:pic="http://schemas.openxmlformats.org/drawingml/2006/picture">
+                  <pic:nvPicPr>
+                    <pic:cNvPr id="10" name="Grafik 10" descr="Ein Bild, das Text, Screenshot, Monitor, Bildschirm enthält.&#10;&#10;Automatisch generierte Beschreibung"/>
+                    <pic:cNvPicPr/>
+                  </pic:nvPicPr>
+                  <pic:blipFill>
+                    <a:blip r:embed="rId57" cstate="print">
+                      <a:extLst>
+                        <a:ext uri="{28A0092B-C50C-407E-A947-70E740481C1C}">
+                          <a14:useLocalDpi xmlns:a14="http://schemas.microsoft.com/office/drawing/2010/main" val="0"/>
+                        </a:ext>
+                      </a:extLst>
+                    </a:blip>
+                    <a:stretch>
+                      <a:fillRect/>
+                    </a:stretch>
+                  </pic:blipFill>
+                  <pic:spPr>
+                    <a:xfrm>
+                      <a:off x="0" y="0"/>
+                      <a:ext cx="1971675" cy="1944941"/>
+                    </a:xfrm>
+                    <a:prstGeom prst="rect">
+                      <a:avLst/>
+                    </a:prstGeom>
+                  </pic:spPr>
+                </pic:pic>
+              </a:graphicData>
+            </a:graphic>
+          </wp:anchor>
+        </w:drawing>
+      </w:r>
+      <w:r>
+        <w:rPr>
+          <w:rFonts w:ascii="Fira Code SemiBold" w:hAnsi="Fira Code SemiBold" w:cs="Fira Code SemiBold"/>
+          <w:sz w:val="16"/>
+          <w:szCs w:val="16"/>
+        </w:rPr>
+        <w:t>(In der Zwischenzeit kann mit den nächsten Schritten fortgefahren werden.)</w:t>
+      </w:r>
+    </w:p>
+    <w:p>
+      <w:pPr>
+        <w:ind w:left="708"/>
+        <w:rPr>
+          <w:rFonts w:ascii="Fira Code SemiBold" w:hAnsi="Fira Code SemiBold" w:cs="Fira Code SemiBold"/>
+          <w:sz w:val="16"/>
+          <w:szCs w:val="16"/>
+        </w:rPr>
+      </w:pPr>
+    </w:p>
+    <w:p>
+      <w:pPr>
+        <w:pStyle w:val="Listenabsatz"/>
+        <w:numPr>
+          <w:ilvl w:val="0"/>
+          <w:numId w:val="7"/>
+        </w:numPr>
+        <w:rPr>
+          <w:rFonts w:ascii="Fira Code SemiBold" w:hAnsi="Fira Code SemiBold" w:cs="Fira Code SemiBold"/>
+          <w:sz w:val="16"/>
+          <w:szCs w:val="16"/>
+        </w:rPr>
+      </w:pPr>
+      <w:hyperlink r:id="rId58" w:history="1">
+        <w:proofErr w:type="spellStart"/>
+        <w:r>
+          <w:rPr>
+            <w:rStyle w:val="Hyperlink"/>
+            <w:rFonts w:ascii="Fira Code SemiBold" w:hAnsi="Fira Code SemiBold" w:cs="Fira Code SemiBold"/>
+            <w:sz w:val="16"/>
+            <w:szCs w:val="16"/>
+          </w:rPr>
+          <w:t>Projektrepository</w:t>
+        </w:r>
+        <w:proofErr w:type="spellEnd"/>
+        <w:r>
+          <w:rPr>
+            <w:rStyle w:val="Hyperlink"/>
+            <w:rFonts w:ascii="Fira Code SemiBold" w:hAnsi="Fira Code SemiBold" w:cs="Fira Code SemiBold"/>
+            <w:sz w:val="16"/>
+            <w:szCs w:val="16"/>
+          </w:rPr>
+          <w:t xml:space="preserve"> herunterladen</w:t>
+        </w:r>
+      </w:hyperlink>
+      <w:r>
+        <w:rPr>
+          <w:rFonts w:ascii="Fira Code SemiBold" w:hAnsi="Fira Code SemiBold" w:cs="Fira Code SemiBold"/>
+          <w:sz w:val="16"/>
+          <w:szCs w:val="16"/>
+        </w:rPr>
+        <w:t xml:space="preserve"> (Auf Link klicken + Strg gedrückt)</w:t>
+      </w:r>
+    </w:p>
+    <w:p>
+      <w:pPr>
+        <w:pStyle w:val="Listenabsatz"/>
+        <w:numPr>
+          <w:ilvl w:val="1"/>
+          <w:numId w:val="7"/>
+        </w:numPr>
+        <w:rPr>
+          <w:rFonts w:ascii="Fira Code SemiBold" w:hAnsi="Fira Code SemiBold" w:cs="Fira Code SemiBold"/>
+          <w:sz w:val="16"/>
+          <w:szCs w:val="16"/>
+        </w:rPr>
+      </w:pPr>
+      <w:r>
+        <w:rPr>
+          <w:noProof/>
+        </w:rPr>
+        <w:drawing>
+          <wp:anchor distT="0" distB="0" distL="114300" distR="114300" simplePos="0" relativeHeight="251730944" behindDoc="0" locked="0" layoutInCell="1" allowOverlap="1" wp14:anchorId="21F8BCB4" wp14:editId="6E69E0FF">
+            <wp:simplePos x="0" y="0"/>
+            <wp:positionH relativeFrom="margin">
+              <wp:align>center</wp:align>
+            </wp:positionH>
+            <wp:positionV relativeFrom="paragraph">
+              <wp:posOffset>224856</wp:posOffset>
+            </wp:positionV>
+            <wp:extent cx="2381250" cy="2399154"/>
+            <wp:effectExtent l="0" t="0" r="0" b="1270"/>
+            <wp:wrapTopAndBottom/>
+            <wp:docPr id="81" name="Grafik 81"/>
+            <wp:cNvGraphicFramePr>
+              <a:graphicFrameLocks xmlns:a="http://schemas.openxmlformats.org/drawingml/2006/main" noChangeAspect="1"/>
+            </wp:cNvGraphicFramePr>
+            <a:graphic xmlns:a="http://schemas.openxmlformats.org/drawingml/2006/main">
+              <a:graphicData uri="http://schemas.openxmlformats.org/drawingml/2006/picture">
+                <pic:pic xmlns:pic="http://schemas.openxmlformats.org/drawingml/2006/picture">
+                  <pic:nvPicPr>
+                    <pic:cNvPr id="0" name="Picture 6"/>
+                    <pic:cNvPicPr>
+                      <a:picLocks noChangeAspect="1" noChangeArrowheads="1"/>
+                    </pic:cNvPicPr>
+                  </pic:nvPicPr>
+                  <pic:blipFill>
+                    <a:blip r:embed="rId59">
+                      <a:extLst>
+                        <a:ext uri="{28A0092B-C50C-407E-A947-70E740481C1C}">
+                          <a14:useLocalDpi xmlns:a14="http://schemas.microsoft.com/office/drawing/2010/main" val="0"/>
+                        </a:ext>
+                      </a:extLst>
+                    </a:blip>
+                    <a:srcRect/>
+                    <a:stretch>
+                      <a:fillRect/>
+                    </a:stretch>
+                  </pic:blipFill>
+                  <pic:spPr bwMode="auto">
+                    <a:xfrm>
+                      <a:off x="0" y="0"/>
+                      <a:ext cx="2381250" cy="2399154"/>
+                    </a:xfrm>
+                    <a:prstGeom prst="rect">
+                      <a:avLst/>
+                    </a:prstGeom>
+                    <a:noFill/>
+                    <a:ln>
+                      <a:noFill/>
+                    </a:ln>
+                  </pic:spPr>
+                </pic:pic>
+              </a:graphicData>
+            </a:graphic>
+          </wp:anchor>
+        </w:drawing>
+      </w:r>
+      <w:r>
+        <w:rPr>
+          <w:rFonts w:ascii="Fira Code SemiBold" w:hAnsi="Fira Code SemiBold" w:cs="Fira Code SemiBold"/>
+          <w:sz w:val="16"/>
+          <w:szCs w:val="16"/>
+        </w:rPr>
+        <w:t>Auf Code klicken (Grüner Button, dann „Download ZIP“)</w:t>
+      </w:r>
+    </w:p>
+    <w:p>
+      <w:pPr>
+        <w:pStyle w:val="Listenabsatz"/>
+        <w:numPr>
+          <w:ilvl w:val="0"/>
+          <w:numId w:val="7"/>
+        </w:numPr>
+        <w:rPr>
+          <w:rFonts w:ascii="Fira Code SemiBold" w:hAnsi="Fira Code SemiBold" w:cs="Fira Code SemiBold"/>
+          <w:sz w:val="16"/>
+          <w:szCs w:val="16"/>
+        </w:rPr>
+      </w:pPr>
+      <w:r>
+        <w:rPr>
+          <w:rFonts w:ascii="Fira Code SemiBold" w:hAnsi="Fira Code SemiBold" w:cs="Fira Code SemiBold"/>
+          <w:noProof/>
+          <w:sz w:val="16"/>
+          <w:szCs w:val="16"/>
+        </w:rPr>
+        <w:lastRenderedPageBreak/>
+        <w:drawing>
+          <wp:anchor distT="0" distB="0" distL="114300" distR="114300" simplePos="0" relativeHeight="251727872" behindDoc="0" locked="0" layoutInCell="1" allowOverlap="1" wp14:anchorId="7444B41F" wp14:editId="395CD9B4">
+            <wp:simplePos x="0" y="0"/>
+            <wp:positionH relativeFrom="margin">
+              <wp:align>center</wp:align>
+            </wp:positionH>
+            <wp:positionV relativeFrom="paragraph">
+              <wp:posOffset>235808</wp:posOffset>
+            </wp:positionV>
+            <wp:extent cx="3248025" cy="1607820"/>
+            <wp:effectExtent l="0" t="0" r="9525" b="0"/>
+            <wp:wrapTopAndBottom/>
+            <wp:docPr id="82" name="Grafik 82"/>
+            <wp:cNvGraphicFramePr>
+              <a:graphicFrameLocks xmlns:a="http://schemas.openxmlformats.org/drawingml/2006/main" noChangeAspect="1"/>
+            </wp:cNvGraphicFramePr>
+            <a:graphic xmlns:a="http://schemas.openxmlformats.org/drawingml/2006/main">
+              <a:graphicData uri="http://schemas.openxmlformats.org/drawingml/2006/picture">
+                <pic:pic xmlns:pic="http://schemas.openxmlformats.org/drawingml/2006/picture">
+                  <pic:nvPicPr>
+                    <pic:cNvPr id="0" name="Picture 7"/>
+                    <pic:cNvPicPr>
+                      <a:picLocks noChangeAspect="1" noChangeArrowheads="1"/>
+                    </pic:cNvPicPr>
+                  </pic:nvPicPr>
+                  <pic:blipFill>
+                    <a:blip r:embed="rId60">
+                      <a:extLst>
+                        <a:ext uri="{28A0092B-C50C-407E-A947-70E740481C1C}">
+                          <a14:useLocalDpi xmlns:a14="http://schemas.microsoft.com/office/drawing/2010/main" val="0"/>
+                        </a:ext>
+                      </a:extLst>
+                    </a:blip>
+                    <a:srcRect/>
+                    <a:stretch>
+                      <a:fillRect/>
+                    </a:stretch>
+                  </pic:blipFill>
+                  <pic:spPr bwMode="auto">
+                    <a:xfrm>
+                      <a:off x="0" y="0"/>
+                      <a:ext cx="3248025" cy="1607820"/>
+                    </a:xfrm>
+                    <a:prstGeom prst="rect">
+                      <a:avLst/>
+                    </a:prstGeom>
+                    <a:noFill/>
+                    <a:ln>
+                      <a:noFill/>
+                    </a:ln>
+                  </pic:spPr>
+                </pic:pic>
+              </a:graphicData>
+            </a:graphic>
+          </wp:anchor>
+        </w:drawing>
+      </w:r>
+      <w:r>
+        <w:rPr>
+          <w:rFonts w:ascii="Fira Code SemiBold" w:hAnsi="Fira Code SemiBold" w:cs="Fira Code SemiBold"/>
+          <w:sz w:val="16"/>
+          <w:szCs w:val="16"/>
+        </w:rPr>
+        <w:t>ZIP herunterladen und an beliebigen Ort entpacken</w:t>
+      </w:r>
+    </w:p>
+    <w:p>
+      <w:pPr>
+        <w:pStyle w:val="Listenabsatz"/>
+        <w:rPr>
+          <w:rFonts w:ascii="Fira Code SemiBold" w:hAnsi="Fira Code SemiBold" w:cs="Fira Code SemiBold"/>
+          <w:sz w:val="16"/>
+          <w:szCs w:val="16"/>
+        </w:rPr>
+      </w:pPr>
+    </w:p>
+    <w:p>
+      <w:pPr>
+        <w:pStyle w:val="Listenabsatz"/>
+        <w:numPr>
+          <w:ilvl w:val="0"/>
+          <w:numId w:val="7"/>
+        </w:numPr>
+        <w:rPr>
+          <w:rFonts w:ascii="Fira Code SemiBold" w:hAnsi="Fira Code SemiBold" w:cs="Fira Code SemiBold"/>
+          <w:sz w:val="16"/>
+          <w:szCs w:val="16"/>
+        </w:rPr>
+      </w:pPr>
+      <w:r>
+        <w:rPr>
+          <w:rFonts w:ascii="Fira Code SemiBold" w:hAnsi="Fira Code SemiBold" w:cs="Fira Code SemiBold"/>
+          <w:sz w:val="16"/>
+          <w:szCs w:val="16"/>
+        </w:rPr>
+        <w:t>Im Entpackten Archiv den Ordner „</w:t>
+      </w:r>
+      <w:proofErr w:type="spellStart"/>
+      <w:r>
+        <w:rPr>
+          <w:rFonts w:ascii="Fira Code SemiBold" w:hAnsi="Fira Code SemiBold" w:cs="Fira Code SemiBold"/>
+          <w:sz w:val="16"/>
+          <w:szCs w:val="16"/>
+        </w:rPr>
+        <w:t>docker</w:t>
+      </w:r>
+      <w:proofErr w:type="spellEnd"/>
+      <w:r>
+        <w:rPr>
+          <w:rFonts w:ascii="Fira Code SemiBold" w:hAnsi="Fira Code SemiBold" w:cs="Fira Code SemiBold"/>
+          <w:sz w:val="16"/>
+          <w:szCs w:val="16"/>
+        </w:rPr>
+        <w:t>“ öffnen</w:t>
+      </w:r>
+      <w:r>
+        <w:rPr>
+          <w:rFonts w:ascii="Fira Code SemiBold" w:hAnsi="Fira Code SemiBold" w:cs="Fira Code SemiBold"/>
+          <w:sz w:val="16"/>
+          <w:szCs w:val="16"/>
+        </w:rPr>
+        <w:br/>
+      </w:r>
+    </w:p>
+    <w:p>
+      <w:pPr>
+        <w:pStyle w:val="Listenabsatz"/>
+        <w:numPr>
+          <w:ilvl w:val="0"/>
+          <w:numId w:val="7"/>
+        </w:numPr>
+        <w:rPr>
+          <w:rFonts w:ascii="Fira Code SemiBold" w:hAnsi="Fira Code SemiBold" w:cs="Fira Code SemiBold"/>
+          <w:sz w:val="16"/>
+          <w:szCs w:val="16"/>
+        </w:rPr>
+      </w:pPr>
+      <w:r>
+        <w:rPr>
+          <w:rFonts w:ascii="Fira Code SemiBold" w:hAnsi="Fira Code SemiBold" w:cs="Fira Code SemiBold"/>
+          <w:noProof/>
+          <w:sz w:val="16"/>
+          <w:szCs w:val="16"/>
+        </w:rPr>
+        <w:drawing>
+          <wp:anchor distT="0" distB="0" distL="114300" distR="114300" simplePos="0" relativeHeight="251726848" behindDoc="0" locked="0" layoutInCell="1" allowOverlap="1" wp14:anchorId="5BD58341" wp14:editId="291941DC">
+            <wp:simplePos x="0" y="0"/>
+            <wp:positionH relativeFrom="margin">
+              <wp:align>center</wp:align>
+            </wp:positionH>
+            <wp:positionV relativeFrom="paragraph">
+              <wp:posOffset>206375</wp:posOffset>
+            </wp:positionV>
+            <wp:extent cx="2066925" cy="1505585"/>
+            <wp:effectExtent l="0" t="0" r="9525" b="0"/>
+            <wp:wrapTopAndBottom/>
+            <wp:docPr id="83" name="Grafik 83" descr="Ein Bild, das Text enthält.&#10;&#10;Automatisch generierte Beschreibung"/>
+            <wp:cNvGraphicFramePr>
+              <a:graphicFrameLocks xmlns:a="http://schemas.openxmlformats.org/drawingml/2006/main" noChangeAspect="1"/>
+            </wp:cNvGraphicFramePr>
+            <a:graphic xmlns:a="http://schemas.openxmlformats.org/drawingml/2006/main">
+              <a:graphicData uri="http://schemas.openxmlformats.org/drawingml/2006/picture">
+                <pic:pic xmlns:pic="http://schemas.openxmlformats.org/drawingml/2006/picture">
+                  <pic:nvPicPr>
+                    <pic:cNvPr id="9" name="Grafik 9" descr="Ein Bild, das Text enthält.&#10;&#10;Automatisch generierte Beschreibung"/>
+                    <pic:cNvPicPr/>
+                  </pic:nvPicPr>
+                  <pic:blipFill>
+                    <a:blip r:embed="rId61">
+                      <a:extLst>
+                        <a:ext uri="{28A0092B-C50C-407E-A947-70E740481C1C}">
+                          <a14:useLocalDpi xmlns:a14="http://schemas.microsoft.com/office/drawing/2010/main" val="0"/>
+                        </a:ext>
+                      </a:extLst>
+                    </a:blip>
+                    <a:stretch>
+                      <a:fillRect/>
+                    </a:stretch>
+                  </pic:blipFill>
+                  <pic:spPr>
+                    <a:xfrm>
+                      <a:off x="0" y="0"/>
+                      <a:ext cx="2066925" cy="1505585"/>
+                    </a:xfrm>
+                    <a:prstGeom prst="rect">
+                      <a:avLst/>
+                    </a:prstGeom>
+                  </pic:spPr>
+                </pic:pic>
+              </a:graphicData>
+            </a:graphic>
+          </wp:anchor>
+        </w:drawing>
+      </w:r>
+      <w:r>
+        <w:rPr>
+          <w:rFonts w:ascii="Fira Code SemiBold" w:hAnsi="Fira Code SemiBold" w:cs="Fira Code SemiBold"/>
+          <w:sz w:val="16"/>
+          <w:szCs w:val="16"/>
+        </w:rPr>
+        <w:t xml:space="preserve">Im Ordner mit gedrückter Shifttaste und rechtem Mausklick die </w:t>
+      </w:r>
+      <w:proofErr w:type="spellStart"/>
+      <w:r>
+        <w:rPr>
+          <w:rFonts w:ascii="Fira Code SemiBold" w:hAnsi="Fira Code SemiBold" w:cs="Fira Code SemiBold"/>
+          <w:sz w:val="16"/>
+          <w:szCs w:val="16"/>
+        </w:rPr>
+        <w:t>Powershell</w:t>
+      </w:r>
+      <w:proofErr w:type="spellEnd"/>
+      <w:r>
+        <w:rPr>
+          <w:rFonts w:ascii="Fira Code SemiBold" w:hAnsi="Fira Code SemiBold" w:cs="Fira Code SemiBold"/>
+          <w:sz w:val="16"/>
+          <w:szCs w:val="16"/>
+        </w:rPr>
+        <w:t xml:space="preserve"> öffnen</w:t>
+      </w:r>
+    </w:p>
+    <w:p>
+      <w:pPr>
+        <w:pStyle w:val="Listenabsatz"/>
+        <w:rPr>
+          <w:rFonts w:ascii="Fira Code SemiBold" w:hAnsi="Fira Code SemiBold" w:cs="Fira Code SemiBold"/>
+          <w:sz w:val="16"/>
+          <w:szCs w:val="16"/>
+        </w:rPr>
+      </w:pPr>
+    </w:p>
+    <w:p>
+      <w:pPr>
+        <w:pStyle w:val="Listenabsatz"/>
+        <w:numPr>
+          <w:ilvl w:val="0"/>
+          <w:numId w:val="7"/>
+        </w:numPr>
+        <w:rPr>
+          <w:rFonts w:ascii="Fira Code SemiBold" w:hAnsi="Fira Code SemiBold" w:cs="Fira Code SemiBold"/>
+          <w:sz w:val="16"/>
+          <w:szCs w:val="16"/>
+        </w:rPr>
+      </w:pPr>
+      <w:r>
+        <w:rPr>
+          <w:rFonts w:ascii="Fira Code SemiBold" w:hAnsi="Fira Code SemiBold" w:cs="Fira Code SemiBold"/>
+          <w:noProof/>
+          <w:sz w:val="16"/>
+          <w:szCs w:val="16"/>
+        </w:rPr>
+        <w:drawing>
+          <wp:anchor distT="0" distB="0" distL="114300" distR="114300" simplePos="0" relativeHeight="251725824" behindDoc="1" locked="0" layoutInCell="1" allowOverlap="1" wp14:anchorId="49006851" wp14:editId="7EE44415">
+            <wp:simplePos x="0" y="0"/>
+            <wp:positionH relativeFrom="margin">
+              <wp:align>center</wp:align>
+            </wp:positionH>
+            <wp:positionV relativeFrom="paragraph">
+              <wp:posOffset>361636</wp:posOffset>
+            </wp:positionV>
+            <wp:extent cx="3695700" cy="1541780"/>
+            <wp:effectExtent l="0" t="0" r="0" b="1270"/>
+            <wp:wrapTopAndBottom/>
+            <wp:docPr id="84" name="Grafik 84" descr="Ein Bild, das Text enthält.&#10;&#10;Automatisch generierte Beschreibung"/>
+            <wp:cNvGraphicFramePr>
+              <a:graphicFrameLocks xmlns:a="http://schemas.openxmlformats.org/drawingml/2006/main" noChangeAspect="1"/>
+            </wp:cNvGraphicFramePr>
+            <a:graphic xmlns:a="http://schemas.openxmlformats.org/drawingml/2006/main">
+              <a:graphicData uri="http://schemas.openxmlformats.org/drawingml/2006/picture">
+                <pic:pic xmlns:pic="http://schemas.openxmlformats.org/drawingml/2006/picture">
+                  <pic:nvPicPr>
+                    <pic:cNvPr id="11" name="Grafik 11" descr="Ein Bild, das Text enthält.&#10;&#10;Automatisch generierte Beschreibung"/>
+                    <pic:cNvPicPr>
+                      <a:picLocks noChangeAspect="1" noChangeArrowheads="1"/>
+                    </pic:cNvPicPr>
+                  </pic:nvPicPr>
+                  <pic:blipFill>
+                    <a:blip r:embed="rId62">
+                      <a:extLst>
+                        <a:ext uri="{28A0092B-C50C-407E-A947-70E740481C1C}">
+                          <a14:useLocalDpi xmlns:a14="http://schemas.microsoft.com/office/drawing/2010/main" val="0"/>
+                        </a:ext>
+                      </a:extLst>
+                    </a:blip>
+                    <a:srcRect/>
+                    <a:stretch>
+                      <a:fillRect/>
+                    </a:stretch>
+                  </pic:blipFill>
+                  <pic:spPr bwMode="auto">
+                    <a:xfrm>
+                      <a:off x="0" y="0"/>
+                      <a:ext cx="3695700" cy="1541780"/>
+                    </a:xfrm>
+                    <a:prstGeom prst="rect">
+                      <a:avLst/>
+                    </a:prstGeom>
+                    <a:noFill/>
+                    <a:ln>
+                      <a:noFill/>
+                    </a:ln>
+                  </pic:spPr>
+                </pic:pic>
+              </a:graphicData>
+            </a:graphic>
+          </wp:anchor>
+        </w:drawing>
+      </w:r>
+      <w:r>
+        <w:rPr>
+          <w:rFonts w:ascii="Fira Code SemiBold" w:hAnsi="Fira Code SemiBold" w:cs="Fira Code SemiBold"/>
+          <w:sz w:val="16"/>
+          <w:szCs w:val="16"/>
+        </w:rPr>
+        <w:t xml:space="preserve">Den Befehl: </w:t>
+      </w:r>
+      <w:proofErr w:type="spellStart"/>
+      <w:r>
+        <w:rPr>
+          <w:rFonts w:ascii="Fira Code SemiBold" w:hAnsi="Fira Code SemiBold" w:cs="Fira Code SemiBold"/>
+          <w:sz w:val="16"/>
+          <w:szCs w:val="16"/>
+        </w:rPr>
+        <w:t>docker</w:t>
+      </w:r>
+      <w:proofErr w:type="spellEnd"/>
+      <w:r>
+        <w:rPr>
+          <w:rFonts w:ascii="Fira Code SemiBold" w:hAnsi="Fira Code SemiBold" w:cs="Fira Code SemiBold"/>
+          <w:sz w:val="16"/>
+          <w:szCs w:val="16"/>
+        </w:rPr>
+        <w:t xml:space="preserve"> </w:t>
+      </w:r>
+      <w:proofErr w:type="spellStart"/>
+      <w:r>
+        <w:rPr>
+          <w:rFonts w:ascii="Fira Code SemiBold" w:hAnsi="Fira Code SemiBold" w:cs="Fira Code SemiBold"/>
+          <w:sz w:val="16"/>
+          <w:szCs w:val="16"/>
+        </w:rPr>
+        <w:t>compose</w:t>
+      </w:r>
+      <w:proofErr w:type="spellEnd"/>
+      <w:r>
+        <w:rPr>
+          <w:rFonts w:ascii="Fira Code SemiBold" w:hAnsi="Fira Code SemiBold" w:cs="Fira Code SemiBold"/>
+          <w:sz w:val="16"/>
+          <w:szCs w:val="16"/>
+        </w:rPr>
+        <w:t xml:space="preserve"> </w:t>
+      </w:r>
+      <w:proofErr w:type="spellStart"/>
+      <w:r>
+        <w:rPr>
+          <w:rFonts w:ascii="Fira Code SemiBold" w:hAnsi="Fira Code SemiBold" w:cs="Fira Code SemiBold"/>
+          <w:sz w:val="16"/>
+          <w:szCs w:val="16"/>
+        </w:rPr>
+        <w:t>up</w:t>
+      </w:r>
+      <w:proofErr w:type="spellEnd"/>
+      <w:r>
+        <w:rPr>
+          <w:rFonts w:ascii="Fira Code SemiBold" w:hAnsi="Fira Code SemiBold" w:cs="Fira Code SemiBold"/>
+          <w:sz w:val="16"/>
+          <w:szCs w:val="16"/>
+        </w:rPr>
+        <w:t xml:space="preserve"> –</w:t>
+      </w:r>
+      <w:proofErr w:type="spellStart"/>
+      <w:r>
+        <w:rPr>
+          <w:rFonts w:ascii="Fira Code SemiBold" w:hAnsi="Fira Code SemiBold" w:cs="Fira Code SemiBold"/>
+          <w:sz w:val="16"/>
+          <w:szCs w:val="16"/>
+        </w:rPr>
+        <w:t>build</w:t>
+      </w:r>
+      <w:proofErr w:type="spellEnd"/>
+      <w:r>
+        <w:rPr>
+          <w:rFonts w:ascii="Fira Code SemiBold" w:hAnsi="Fira Code SemiBold" w:cs="Fira Code SemiBold"/>
+          <w:sz w:val="16"/>
+          <w:szCs w:val="16"/>
+        </w:rPr>
+        <w:t xml:space="preserve"> in die </w:t>
+      </w:r>
+      <w:proofErr w:type="spellStart"/>
+      <w:r>
+        <w:rPr>
+          <w:rFonts w:ascii="Fira Code SemiBold" w:hAnsi="Fira Code SemiBold" w:cs="Fira Code SemiBold"/>
+          <w:sz w:val="16"/>
+          <w:szCs w:val="16"/>
+        </w:rPr>
+        <w:t>Powershell</w:t>
+      </w:r>
+      <w:proofErr w:type="spellEnd"/>
+      <w:r>
+        <w:rPr>
+          <w:rFonts w:ascii="Fira Code SemiBold" w:hAnsi="Fira Code SemiBold" w:cs="Fira Code SemiBold"/>
+          <w:sz w:val="16"/>
+          <w:szCs w:val="16"/>
+        </w:rPr>
+        <w:t xml:space="preserve"> eingeben und mit Enter bestätigen</w:t>
+      </w:r>
+    </w:p>
+    <w:p>
+      <w:pPr>
+        <w:pStyle w:val="Listenabsatz"/>
+        <w:rPr>
+          <w:rFonts w:ascii="Fira Code SemiBold" w:hAnsi="Fira Code SemiBold" w:cs="Fira Code SemiBold"/>
+          <w:sz w:val="16"/>
+          <w:szCs w:val="16"/>
+        </w:rPr>
+      </w:pPr>
+    </w:p>
+    <w:p>
+      <w:pPr>
+        <w:pStyle w:val="Listenabsatz"/>
+        <w:numPr>
+          <w:ilvl w:val="0"/>
+          <w:numId w:val="7"/>
+        </w:numPr>
+        <w:rPr>
+          <w:rFonts w:ascii="Fira Code SemiBold" w:hAnsi="Fira Code SemiBold" w:cs="Fira Code SemiBold"/>
+          <w:sz w:val="16"/>
+          <w:szCs w:val="16"/>
+          <w:lang w:val="en-US"/>
+        </w:rPr>
+      </w:pPr>
+      <w:proofErr w:type="spellStart"/>
+      <w:r>
+        <w:rPr>
+          <w:rFonts w:ascii="Fira Code SemiBold" w:hAnsi="Fira Code SemiBold" w:cs="Fira Code SemiBold"/>
+          <w:sz w:val="16"/>
+          <w:szCs w:val="16"/>
+          <w:lang w:val="en-US"/>
+        </w:rPr>
+        <w:t>We</w:t>
+      </w:r>
+      <w:r>
+        <w:rPr>
+          <w:rFonts w:ascii="Fira Code SemiBold" w:hAnsi="Fira Code SemiBold" w:cs="Fira Code SemiBold"/>
+          <w:sz w:val="16"/>
+          <w:szCs w:val="16"/>
+          <w:lang w:val="en-US"/>
+        </w:rPr>
+        <w:t>n</w:t>
+      </w:r>
+      <w:r>
+        <w:rPr>
+          <w:rFonts w:ascii="Fira Code SemiBold" w:hAnsi="Fira Code SemiBold" w:cs="Fira Code SemiBold"/>
+          <w:sz w:val="16"/>
+          <w:szCs w:val="16"/>
+          <w:lang w:val="en-US"/>
+        </w:rPr>
+        <w:t>n</w:t>
+      </w:r>
+      <w:proofErr w:type="spellEnd"/>
+      <w:r>
+        <w:rPr>
+          <w:rFonts w:ascii="Fira Code SemiBold" w:hAnsi="Fira Code SemiBold" w:cs="Fira Code SemiBold"/>
+          <w:sz w:val="16"/>
+          <w:szCs w:val="16"/>
+          <w:lang w:val="en-US"/>
+        </w:rPr>
+        <w:t xml:space="preserve"> </w:t>
+      </w:r>
+      <w:proofErr w:type="spellStart"/>
+      <w:r>
+        <w:rPr>
+          <w:rFonts w:ascii="Fira Code SemiBold" w:hAnsi="Fira Code SemiBold" w:cs="Fira Code SemiBold"/>
+          <w:sz w:val="16"/>
+          <w:szCs w:val="16"/>
+          <w:lang w:val="en-US"/>
+        </w:rPr>
+        <w:t>Powershell</w:t>
+      </w:r>
+      <w:proofErr w:type="spellEnd"/>
+      <w:r>
+        <w:rPr>
+          <w:rFonts w:ascii="Fira Code SemiBold" w:hAnsi="Fira Code SemiBold" w:cs="Fira Code SemiBold"/>
+          <w:sz w:val="16"/>
+          <w:szCs w:val="16"/>
+          <w:lang w:val="en-US"/>
+        </w:rPr>
+        <w:t xml:space="preserve"> „Compiled </w:t>
+      </w:r>
+      <w:proofErr w:type="gramStart"/>
+      <w:r>
+        <w:rPr>
+          <w:rFonts w:ascii="Fira Code SemiBold" w:hAnsi="Fira Code SemiBold" w:cs="Fira Code SemiBold"/>
+          <w:sz w:val="16"/>
+          <w:szCs w:val="16"/>
+          <w:lang w:val="en-US"/>
+        </w:rPr>
+        <w:t>successfully“</w:t>
+      </w:r>
+      <w:r>
+        <w:rPr>
+          <w:rFonts w:ascii="Fira Code SemiBold" w:hAnsi="Fira Code SemiBold" w:cs="Fira Code SemiBold"/>
+          <w:sz w:val="16"/>
+          <w:szCs w:val="16"/>
+          <w:lang w:val="en-US"/>
+        </w:rPr>
+        <w:t xml:space="preserve"> </w:t>
+      </w:r>
+      <w:proofErr w:type="spellStart"/>
+      <w:r>
+        <w:rPr>
+          <w:rFonts w:ascii="Fira Code SemiBold" w:hAnsi="Fira Code SemiBold" w:cs="Fira Code SemiBold"/>
+          <w:sz w:val="16"/>
+          <w:szCs w:val="16"/>
+          <w:lang w:val="en-US"/>
+        </w:rPr>
+        <w:t>anzeigt</w:t>
+      </w:r>
+      <w:proofErr w:type="spellEnd"/>
+      <w:proofErr w:type="gramEnd"/>
+      <w:r>
+        <w:rPr>
+          <w:rFonts w:ascii="Fira Code SemiBold" w:hAnsi="Fira Code SemiBold" w:cs="Fira Code SemiBold"/>
+          <w:sz w:val="16"/>
+          <w:szCs w:val="16"/>
+          <w:lang w:val="en-US"/>
+        </w:rPr>
+        <w:t xml:space="preserve">, </w:t>
+      </w:r>
+      <w:proofErr w:type="spellStart"/>
+      <w:r>
+        <w:rPr>
+          <w:rFonts w:ascii="Fira Code SemiBold" w:hAnsi="Fira Code SemiBold" w:cs="Fira Code SemiBold"/>
+          <w:sz w:val="16"/>
+          <w:szCs w:val="16"/>
+          <w:lang w:val="en-US"/>
+        </w:rPr>
+        <w:t>dann</w:t>
+      </w:r>
+      <w:proofErr w:type="spellEnd"/>
+      <w:r>
+        <w:rPr>
+          <w:rFonts w:ascii="Fira Code SemiBold" w:hAnsi="Fira Code SemiBold" w:cs="Fira Code SemiBold"/>
+          <w:sz w:val="16"/>
+          <w:szCs w:val="16"/>
+          <w:lang w:val="en-US"/>
+        </w:rPr>
+        <w:t xml:space="preserve"> </w:t>
+      </w:r>
+      <w:proofErr w:type="spellStart"/>
+      <w:r>
+        <w:rPr>
+          <w:rFonts w:ascii="Fira Code SemiBold" w:hAnsi="Fira Code SemiBold" w:cs="Fira Code SemiBold"/>
+          <w:sz w:val="16"/>
+          <w:szCs w:val="16"/>
+          <w:lang w:val="en-US"/>
+        </w:rPr>
+        <w:t>ist</w:t>
+      </w:r>
+      <w:proofErr w:type="spellEnd"/>
+      <w:r>
+        <w:rPr>
+          <w:rFonts w:ascii="Fira Code SemiBold" w:hAnsi="Fira Code SemiBold" w:cs="Fira Code SemiBold"/>
+          <w:sz w:val="16"/>
+          <w:szCs w:val="16"/>
+          <w:lang w:val="en-US"/>
+        </w:rPr>
+        <w:t xml:space="preserve"> die Installation </w:t>
+      </w:r>
+      <w:proofErr w:type="spellStart"/>
+      <w:r>
+        <w:rPr>
+          <w:rFonts w:ascii="Fira Code SemiBold" w:hAnsi="Fira Code SemiBold" w:cs="Fira Code SemiBold"/>
+          <w:sz w:val="16"/>
+          <w:szCs w:val="16"/>
+          <w:lang w:val="en-US"/>
+        </w:rPr>
+        <w:t>abgeschlossen</w:t>
+      </w:r>
+      <w:proofErr w:type="spellEnd"/>
+    </w:p>
+    <w:p>
+      <w:pPr>
+        <w:pStyle w:val="Listenabsatz"/>
+        <w:rPr>
+          <w:rFonts w:ascii="Fira Code SemiBold" w:hAnsi="Fira Code SemiBold" w:cs="Fira Code SemiBold"/>
+          <w:sz w:val="16"/>
+          <w:szCs w:val="16"/>
+          <w:lang w:val="en-US"/>
+        </w:rPr>
+      </w:pPr>
+    </w:p>
+    <w:p>
+      <w:pPr>
+        <w:pStyle w:val="Listenabsatz"/>
+        <w:numPr>
+          <w:ilvl w:val="0"/>
+          <w:numId w:val="7"/>
+        </w:numPr>
+        <w:rPr>
+          <w:rFonts w:ascii="Fira Code SemiBold" w:hAnsi="Fira Code SemiBold" w:cs="Fira Code SemiBold"/>
+          <w:sz w:val="16"/>
+          <w:szCs w:val="16"/>
+        </w:rPr>
+      </w:pPr>
+      <w:r>
+        <w:rPr>
+          <w:rFonts w:ascii="Fira Code SemiBold" w:hAnsi="Fira Code SemiBold" w:cs="Fira Code SemiBold"/>
+          <w:noProof/>
+          <w:sz w:val="16"/>
+          <w:szCs w:val="16"/>
+        </w:rPr>
+        <w:drawing>
+          <wp:anchor distT="0" distB="0" distL="114300" distR="114300" simplePos="0" relativeHeight="251724800" behindDoc="0" locked="0" layoutInCell="1" allowOverlap="1" wp14:anchorId="5FC6E861" wp14:editId="179B7BC5">
+            <wp:simplePos x="0" y="0"/>
+            <wp:positionH relativeFrom="margin">
+              <wp:posOffset>832485</wp:posOffset>
+            </wp:positionH>
+            <wp:positionV relativeFrom="paragraph">
+              <wp:posOffset>304165</wp:posOffset>
+            </wp:positionV>
+            <wp:extent cx="4090035" cy="2190750"/>
+            <wp:effectExtent l="0" t="0" r="5715" b="0"/>
+            <wp:wrapTopAndBottom/>
+            <wp:docPr id="85" name="Grafik 85" descr="Ein Bild, das Text, Screenshot, Person enthält.&#10;&#10;Automatisch generierte Beschreibung"/>
+            <wp:cNvGraphicFramePr>
+              <a:graphicFrameLocks xmlns:a="http://schemas.openxmlformats.org/drawingml/2006/main" noChangeAspect="1"/>
+            </wp:cNvGraphicFramePr>
+            <a:graphic xmlns:a="http://schemas.openxmlformats.org/drawingml/2006/main">
+              <a:graphicData uri="http://schemas.openxmlformats.org/drawingml/2006/picture">
+                <pic:pic xmlns:pic="http://schemas.openxmlformats.org/drawingml/2006/picture">
+                  <pic:nvPicPr>
+                    <pic:cNvPr id="13" name="Grafik 13" descr="Ein Bild, das Text, Screenshot, Person enthält.&#10;&#10;Automatisch generierte Beschreibung"/>
+                    <pic:cNvPicPr/>
+                  </pic:nvPicPr>
+                  <pic:blipFill>
+                    <a:blip r:embed="rId63" cstate="print">
+                      <a:extLst>
+                        <a:ext uri="{28A0092B-C50C-407E-A947-70E740481C1C}">
+                          <a14:useLocalDpi xmlns:a14="http://schemas.microsoft.com/office/drawing/2010/main" val="0"/>
+                        </a:ext>
+                      </a:extLst>
+                    </a:blip>
+                    <a:stretch>
+                      <a:fillRect/>
+                    </a:stretch>
+                  </pic:blipFill>
+                  <pic:spPr>
+                    <a:xfrm>
+                      <a:off x="0" y="0"/>
+                      <a:ext cx="4090035" cy="2190750"/>
+                    </a:xfrm>
+                    <a:prstGeom prst="rect">
+                      <a:avLst/>
+                    </a:prstGeom>
+                  </pic:spPr>
+                </pic:pic>
+              </a:graphicData>
+            </a:graphic>
+            <wp14:sizeRelH relativeFrom="margin">
+              <wp14:pctWidth>0</wp14:pctWidth>
+            </wp14:sizeRelH>
+            <wp14:sizeRelV relativeFrom="margin">
+              <wp14:pctHeight>0</wp14:pctHeight>
+            </wp14:sizeRelV>
+          </wp:anchor>
+        </w:drawing>
+      </w:r>
+      <w:r>
+        <w:rPr>
+          <w:rFonts w:ascii="Fira Code SemiBold" w:hAnsi="Fira Code SemiBold" w:cs="Fira Code SemiBold"/>
+          <w:sz w:val="16"/>
+          <w:szCs w:val="16"/>
+        </w:rPr>
+        <w:t xml:space="preserve">Beliebigen Browser öffnen und </w:t>
+      </w:r>
+      <w:hyperlink r:id="rId64" w:history="1">
+        <w:r>
+          <w:rPr>
+            <w:rStyle w:val="Hyperlink"/>
+            <w:rFonts w:ascii="Fira Code SemiBold" w:hAnsi="Fira Code SemiBold" w:cs="Fira Code SemiBold"/>
+            <w:sz w:val="16"/>
+            <w:szCs w:val="16"/>
+          </w:rPr>
+          <w:t>localhost:4200/</w:t>
+        </w:r>
+        <w:proofErr w:type="spellStart"/>
+      </w:hyperlink>
+      <w:r>
+        <w:rPr>
+          <w:rStyle w:val="Hyperlink"/>
+          <w:rFonts w:ascii="Fira Code SemiBold" w:hAnsi="Fira Code SemiBold" w:cs="Fira Code SemiBold"/>
+          <w:sz w:val="16"/>
+          <w:szCs w:val="16"/>
+        </w:rPr>
+        <w:t>login</w:t>
+      </w:r>
+      <w:proofErr w:type="spellEnd"/>
+      <w:r>
+        <w:rPr>
+          <w:rFonts w:ascii="Fira Code SemiBold" w:hAnsi="Fira Code SemiBold" w:cs="Fira Code SemiBold"/>
+          <w:sz w:val="16"/>
+          <w:szCs w:val="16"/>
+        </w:rPr>
+        <w:t xml:space="preserve"> in der Adressleiste eingeben</w:t>
+      </w:r>
     </w:p>
     <w:sectPr>
+      <w:footerReference w:type="first" r:id="rId65"/>
       <w:pgSz w:w="11906" w:h="16838"/>
       <w:pgMar w:top="1417" w:right="1417" w:bottom="1134" w:left="1417" w:header="708" w:footer="708" w:gutter="0"/>
       <w:pgBorders w:offsetFrom="page">
@@ -12711,8 +14029,6 @@
         </w:r>
         <w:r>
           <w:tab/>
-        </w:r>
-        <w:r>
           <w:t>Gruppe 4 - Fusilli</w:t>
         </w:r>
       </w:p>
@@ -12909,6 +14225,31 @@
 </w:ftr>
 </file>
 
+<file path=word/footer6.xml><?xml version="1.0" encoding="utf-8"?>
+<w:ftr xmlns:wpc="http://schemas.microsoft.com/office/word/2010/wordprocessingCanvas" xmlns:cx="http://schemas.microsoft.com/office/drawing/2014/chartex" xmlns:cx1="http://schemas.microsoft.com/office/drawing/2015/9/8/chartex" xmlns:cx2="http://schemas.microsoft.com/office/drawing/2015/10/21/chartex" xmlns:cx3="http://schemas.microsoft.com/office/drawing/2016/5/9/chartex" xmlns:cx4="http://schemas.microsoft.com/office/drawing/2016/5/10/chartex" xmlns:cx5="http://schemas.microsoft.com/office/drawing/2016/5/11/chartex" xmlns:cx6="http://schemas.microsoft.com/office/drawing/2016/5/12/chartex" xmlns:cx7="http://schemas.microsoft.com/office/drawing/2016/5/13/chartex" xmlns:cx8="http://schemas.microsoft.com/office/drawing/2016/5/14/chartex" xmlns:mc="http://schemas.openxmlformats.org/markup-compatibility/2006" xmlns:aink="http://schemas.microsoft.com/office/drawing/2016/ink" xmlns:am3d="http://schemas.microsoft.com/office/drawing/2017/model3d" xmlns:o="urn:schemas-microsoft-com:office:office" xmlns:oel="http://schemas.microsoft.com/office/2019/extlst" xmlns:r="http://schemas.openxmlformats.org/officeDocument/2006/relationships" xmlns:m="http://schemas.openxmlformats.org/officeDocument/2006/math" xmlns:v="urn:schemas-microsoft-com:vml" xmlns:wp14="http://schemas.microsoft.com/office/word/2010/wordprocessingDrawing" xmlns:wp="http://schemas.openxmlformats.org/drawingml/2006/wordprocessingDrawing" xmlns:w10="urn:schemas-microsoft-com:office:word" xmlns:w="http://schemas.openxmlformats.org/wordprocessingml/2006/main" xmlns:w14="http://schemas.microsoft.com/office/word/2010/wordml" xmlns:w15="http://schemas.microsoft.com/office/word/2012/wordml" xmlns:w16cex="http://schemas.microsoft.com/office/word/2018/wordml/cex" xmlns:w16cid="http://schemas.microsoft.com/office/word/2016/wordml/cid" xmlns:w16="http://schemas.microsoft.com/office/word/2018/wordml" xmlns:w16sdtdh="http://schemas.microsoft.com/office/word/2020/wordml/sdtdatahash" xmlns:w16se="http://schemas.microsoft.com/office/word/2015/wordml/symex" xmlns:wpg="http://schemas.microsoft.com/office/word/2010/wordprocessingGroup" xmlns:wpi="http://schemas.microsoft.com/office/word/2010/wordprocessingInk" xmlns:wne="http://schemas.microsoft.com/office/word/2006/wordml" xmlns:wps="http://schemas.microsoft.com/office/word/2010/wordprocessingShape" mc:Ignorable="w14 w15 w16se w16cid w16 w16cex w16sdtdh wp14">
+  <w:p>
+    <w:pPr>
+      <w:pStyle w:val="Fuzeile"/>
+    </w:pPr>
+    <w:r>
+      <w:t>Juli - 2022</w:t>
+    </w:r>
+    <w:r>
+      <w:ptab w:relativeTo="margin" w:alignment="center" w:leader="none"/>
+    </w:r>
+    <w:r>
+      <w:t>Gruppe 4 - Fusilli</w:t>
+    </w:r>
+    <w:r>
+      <w:ptab w:relativeTo="margin" w:alignment="right" w:leader="none"/>
+    </w:r>
+    <w:r>
+      <w:t>Seite 4</w:t>
+    </w:r>
+  </w:p>
+</w:ftr>
+</file>
+
 <file path=word/footnotes.xml><?xml version="1.0" encoding="utf-8"?>
 <w:footnotes xmlns:wpc="http://schemas.microsoft.com/office/word/2010/wordprocessingCanvas" xmlns:cx="http://schemas.microsoft.com/office/drawing/2014/chartex" xmlns:cx1="http://schemas.microsoft.com/office/drawing/2015/9/8/chartex" xmlns:cx2="http://schemas.microsoft.com/office/drawing/2015/10/21/chartex" xmlns:cx3="http://schemas.microsoft.com/office/drawing/2016/5/9/chartex" xmlns:cx4="http://schemas.microsoft.com/office/drawing/2016/5/10/chartex" xmlns:cx5="http://schemas.microsoft.com/office/drawing/2016/5/11/chartex" xmlns:cx6="http://schemas.microsoft.com/office/drawing/2016/5/12/chartex" xmlns:cx7="http://schemas.microsoft.com/office/drawing/2016/5/13/chartex" xmlns:cx8="http://schemas.microsoft.com/office/drawing/2016/5/14/chartex" xmlns:mc="http://schemas.openxmlformats.org/markup-compatibility/2006" xmlns:aink="http://schemas.microsoft.com/office/drawing/2016/ink" xmlns:am3d="http://schemas.microsoft.com/office/drawing/2017/model3d" xmlns:o="urn:schemas-microsoft-com:office:office" xmlns:oel="http://schemas.microsoft.com/office/2019/extlst" xmlns:r="http://schemas.openxmlformats.org/officeDocument/2006/relationships" xmlns:m="http://schemas.openxmlformats.org/officeDocument/2006/math" xmlns:v="urn:schemas-microsoft-com:vml" xmlns:wp14="http://schemas.microsoft.com/office/word/2010/wordprocessingDrawing" xmlns:wp="http://schemas.openxmlformats.org/drawingml/2006/wordprocessingDrawing" xmlns:w10="urn:schemas-microsoft-com:office:word" xmlns:w="http://schemas.openxmlformats.org/wordprocessingml/2006/main" xmlns:w14="http://schemas.microsoft.com/office/word/2010/wordml" xmlns:w15="http://schemas.microsoft.com/office/word/2012/wordml" xmlns:w16cex="http://schemas.microsoft.com/office/word/2018/wordml/cex" xmlns:w16cid="http://schemas.microsoft.com/office/word/2016/wordml/cid" xmlns:w16="http://schemas.microsoft.com/office/word/2018/wordml" xmlns:w16sdtdh="http://schemas.microsoft.com/office/word/2020/wordml/sdtdatahash" xmlns:w16se="http://schemas.microsoft.com/office/word/2015/wordml/symex" xmlns:wpg="http://schemas.microsoft.com/office/word/2010/wordprocessingGroup" xmlns:wpi="http://schemas.microsoft.com/office/word/2010/wordprocessingInk" xmlns:wne="http://schemas.microsoft.com/office/word/2006/wordml" xmlns:wps="http://schemas.microsoft.com/office/word/2010/wordprocessingShape" mc:Ignorable="w14 w15 w16se w16cid w16 w16cex w16sdtdh wp14">
   <w:footnote w:type="separator" w:id="-1">
@@ -13251,6 +14592,95 @@
     </w:lvl>
   </w:abstractNum>
   <w:abstractNum w:abstractNumId="3" w15:restartNumberingAfterBreak="0">
+    <w:nsid w:val="34BE2778"/>
+    <w:multiLevelType w:val="hybridMultilevel"/>
+    <w:tmpl w:val="10C0004A"/>
+    <w:lvl w:ilvl="0" w:tplc="AB881604">
+      <w:start w:val="1"/>
+      <w:numFmt w:val="decimal"/>
+      <w:lvlText w:val="%1."/>
+      <w:lvlJc w:val="left"/>
+      <w:pPr>
+        <w:ind w:left="720" w:hanging="360"/>
+      </w:pPr>
+      <w:rPr>
+        <w:rFonts w:hint="default"/>
+      </w:rPr>
+    </w:lvl>
+    <w:lvl w:ilvl="1" w:tplc="04070019">
+      <w:start w:val="1"/>
+      <w:numFmt w:val="lowerLetter"/>
+      <w:lvlText w:val="%2."/>
+      <w:lvlJc w:val="left"/>
+      <w:pPr>
+        <w:ind w:left="1440" w:hanging="360"/>
+      </w:pPr>
+    </w:lvl>
+    <w:lvl w:ilvl="2" w:tplc="0407001B" w:tentative="1">
+      <w:start w:val="1"/>
+      <w:numFmt w:val="lowerRoman"/>
+      <w:lvlText w:val="%3."/>
+      <w:lvlJc w:val="right"/>
+      <w:pPr>
+        <w:ind w:left="2160" w:hanging="180"/>
+      </w:pPr>
+    </w:lvl>
+    <w:lvl w:ilvl="3" w:tplc="0407000F" w:tentative="1">
+      <w:start w:val="1"/>
+      <w:numFmt w:val="decimal"/>
+      <w:lvlText w:val="%4."/>
+      <w:lvlJc w:val="left"/>
+      <w:pPr>
+        <w:ind w:left="2880" w:hanging="360"/>
+      </w:pPr>
+    </w:lvl>
+    <w:lvl w:ilvl="4" w:tplc="04070019" w:tentative="1">
+      <w:start w:val="1"/>
+      <w:numFmt w:val="lowerLetter"/>
+      <w:lvlText w:val="%5."/>
+      <w:lvlJc w:val="left"/>
+      <w:pPr>
+        <w:ind w:left="3600" w:hanging="360"/>
+      </w:pPr>
+    </w:lvl>
+    <w:lvl w:ilvl="5" w:tplc="0407001B" w:tentative="1">
+      <w:start w:val="1"/>
+      <w:numFmt w:val="lowerRoman"/>
+      <w:lvlText w:val="%6."/>
+      <w:lvlJc w:val="right"/>
+      <w:pPr>
+        <w:ind w:left="4320" w:hanging="180"/>
+      </w:pPr>
+    </w:lvl>
+    <w:lvl w:ilvl="6" w:tplc="0407000F" w:tentative="1">
+      <w:start w:val="1"/>
+      <w:numFmt w:val="decimal"/>
+      <w:lvlText w:val="%7."/>
+      <w:lvlJc w:val="left"/>
+      <w:pPr>
+        <w:ind w:left="5040" w:hanging="360"/>
+      </w:pPr>
+    </w:lvl>
+    <w:lvl w:ilvl="7" w:tplc="04070019" w:tentative="1">
+      <w:start w:val="1"/>
+      <w:numFmt w:val="lowerLetter"/>
+      <w:lvlText w:val="%8."/>
+      <w:lvlJc w:val="left"/>
+      <w:pPr>
+        <w:ind w:left="5760" w:hanging="360"/>
+      </w:pPr>
+    </w:lvl>
+    <w:lvl w:ilvl="8" w:tplc="0407001B" w:tentative="1">
+      <w:start w:val="1"/>
+      <w:numFmt w:val="lowerRoman"/>
+      <w:lvlText w:val="%9."/>
+      <w:lvlJc w:val="right"/>
+      <w:pPr>
+        <w:ind w:left="6480" w:hanging="180"/>
+      </w:pPr>
+    </w:lvl>
+  </w:abstractNum>
+  <w:abstractNum w:abstractNumId="4" w15:restartNumberingAfterBreak="0">
     <w:nsid w:val="41C55ABA"/>
     <w:multiLevelType w:val="hybridMultilevel"/>
     <w:tmpl w:val="8ACA0D44"/>
@@ -13339,7 +14769,7 @@
       </w:pPr>
     </w:lvl>
   </w:abstractNum>
-  <w:abstractNum w:abstractNumId="4" w15:restartNumberingAfterBreak="0">
+  <w:abstractNum w:abstractNumId="5" w15:restartNumberingAfterBreak="0">
     <w:nsid w:val="59CB09E6"/>
     <w:multiLevelType w:val="hybridMultilevel"/>
     <w:tmpl w:val="B0ECD8F0"/>
@@ -13451,7 +14881,7 @@
       </w:rPr>
     </w:lvl>
   </w:abstractNum>
-  <w:abstractNum w:abstractNumId="5" w15:restartNumberingAfterBreak="0">
+  <w:abstractNum w:abstractNumId="6" w15:restartNumberingAfterBreak="0">
     <w:nsid w:val="662731C6"/>
     <w:multiLevelType w:val="hybridMultilevel"/>
     <w:tmpl w:val="C192B11E"/>
@@ -13541,10 +14971,10 @@
     </w:lvl>
   </w:abstractNum>
   <w:num w:numId="1" w16cid:durableId="1173644143">
-    <w:abstractNumId w:val="3"/>
+    <w:abstractNumId w:val="4"/>
   </w:num>
   <w:num w:numId="2" w16cid:durableId="1569537530">
-    <w:abstractNumId w:val="5"/>
+    <w:abstractNumId w:val="6"/>
   </w:num>
   <w:num w:numId="3" w16cid:durableId="1766613641">
     <w:abstractNumId w:val="0"/>
@@ -13553,10 +14983,13 @@
     <w:abstractNumId w:val="1"/>
   </w:num>
   <w:num w:numId="5" w16cid:durableId="1913928828">
-    <w:abstractNumId w:val="4"/>
+    <w:abstractNumId w:val="5"/>
   </w:num>
   <w:num w:numId="6" w16cid:durableId="1289239040">
     <w:abstractNumId w:val="2"/>
+  </w:num>
+  <w:num w:numId="7" w16cid:durableId="902905969">
+    <w:abstractNumId w:val="3"/>
   </w:num>
 </w:numbering>
 </file>

</xml_diff>